<commit_message>
a metà della doc
</commit_message>
<xml_diff>
--- a/3_Documentazione (word e pdf)/Documentazione_EmoSupporter.docx
+++ b/3_Documentazione (word e pdf)/Documentazione_EmoSupporter.docx
@@ -1,6 +1,6 @@
 
 <file path=word/document.xml><?xml version="1.0" encoding="utf-8"?>
-<w:document xmlns:wpc="http://schemas.microsoft.com/office/word/2010/wordprocessingCanvas" xmlns:cx="http://schemas.microsoft.com/office/drawing/2014/chartex" xmlns:cx1="http://schemas.microsoft.com/office/drawing/2015/9/8/chartex" xmlns:cx2="http://schemas.microsoft.com/office/drawing/2015/10/21/chartex" xmlns:cx3="http://schemas.microsoft.com/office/drawing/2016/5/9/chartex" xmlns:cx4="http://schemas.microsoft.com/office/drawing/2016/5/10/chartex" xmlns:cx5="http://schemas.microsoft.com/office/drawing/2016/5/11/chartex" xmlns:cx6="http://schemas.microsoft.com/office/drawing/2016/5/12/chartex" xmlns:cx7="http://schemas.microsoft.com/office/drawing/2016/5/13/chartex" xmlns:cx8="http://schemas.microsoft.com/office/drawing/2016/5/14/chartex" xmlns:mc="http://schemas.openxmlformats.org/markup-compatibility/2006" xmlns:aink="http://schemas.microsoft.com/office/drawing/2016/ink" xmlns:am3d="http://schemas.microsoft.com/office/drawing/2017/model3d" xmlns:o="urn:schemas-microsoft-com:office:office" xmlns:r="http://schemas.openxmlformats.org/officeDocument/2006/relationships" xmlns:m="http://schemas.openxmlformats.org/officeDocument/2006/math" xmlns:v="urn:schemas-microsoft-com:vml" xmlns:wp14="http://schemas.microsoft.com/office/word/2010/wordprocessingDrawing" xmlns:wp="http://schemas.openxmlformats.org/drawingml/2006/wordprocessingDrawing" xmlns:w10="urn:schemas-microsoft-com:office:word" xmlns:w="http://schemas.openxmlformats.org/wordprocessingml/2006/main" xmlns:w14="http://schemas.microsoft.com/office/word/2010/wordml" xmlns:w15="http://schemas.microsoft.com/office/word/2012/wordml" xmlns:w16cid="http://schemas.microsoft.com/office/word/2016/wordml/cid" xmlns:w16se="http://schemas.microsoft.com/office/word/2015/wordml/symex" xmlns:wpg="http://schemas.microsoft.com/office/word/2010/wordprocessingGroup" xmlns:wpi="http://schemas.microsoft.com/office/word/2010/wordprocessingInk" xmlns:wne="http://schemas.microsoft.com/office/word/2006/wordml" xmlns:wps="http://schemas.microsoft.com/office/word/2010/wordprocessingShape" mc:Ignorable="w14 w15 w16se w16cid wp14">
+<w:document xmlns:wpc="http://schemas.microsoft.com/office/word/2010/wordprocessingCanvas" xmlns:cx="http://schemas.microsoft.com/office/drawing/2014/chartex" xmlns:cx1="http://schemas.microsoft.com/office/drawing/2015/9/8/chartex" xmlns:cx2="http://schemas.microsoft.com/office/drawing/2015/10/21/chartex" xmlns:cx3="http://schemas.microsoft.com/office/drawing/2016/5/9/chartex" xmlns:cx4="http://schemas.microsoft.com/office/drawing/2016/5/10/chartex" xmlns:cx5="http://schemas.microsoft.com/office/drawing/2016/5/11/chartex" xmlns:cx6="http://schemas.microsoft.com/office/drawing/2016/5/12/chartex" xmlns:cx7="http://schemas.microsoft.com/office/drawing/2016/5/13/chartex" xmlns:cx8="http://schemas.microsoft.com/office/drawing/2016/5/14/chartex" xmlns:mc="http://schemas.openxmlformats.org/markup-compatibility/2006" xmlns:aink="http://schemas.microsoft.com/office/drawing/2016/ink" xmlns:am3d="http://schemas.microsoft.com/office/drawing/2017/model3d" xmlns:o="urn:schemas-microsoft-com:office:office" xmlns:oel="http://schemas.microsoft.com/office/2019/extlst" xmlns:r="http://schemas.openxmlformats.org/officeDocument/2006/relationships" xmlns:m="http://schemas.openxmlformats.org/officeDocument/2006/math" xmlns:v="urn:schemas-microsoft-com:vml" xmlns:wp14="http://schemas.microsoft.com/office/word/2010/wordprocessingDrawing" xmlns:wp="http://schemas.openxmlformats.org/drawingml/2006/wordprocessingDrawing" xmlns:w10="urn:schemas-microsoft-com:office:word" xmlns:w="http://schemas.openxmlformats.org/wordprocessingml/2006/main" xmlns:w14="http://schemas.microsoft.com/office/word/2010/wordml" xmlns:w15="http://schemas.microsoft.com/office/word/2012/wordml" xmlns:w16cex="http://schemas.microsoft.com/office/word/2018/wordml/cex" xmlns:w16cid="http://schemas.microsoft.com/office/word/2016/wordml/cid" xmlns:w16="http://schemas.microsoft.com/office/word/2018/wordml" xmlns:w16sdtdh="http://schemas.microsoft.com/office/word/2020/wordml/sdtdatahash" xmlns:w16se="http://schemas.microsoft.com/office/word/2015/wordml/symex" xmlns:wpg="http://schemas.microsoft.com/office/word/2010/wordprocessingGroup" xmlns:wpi="http://schemas.microsoft.com/office/word/2010/wordprocessingInk" xmlns:wne="http://schemas.microsoft.com/office/word/2006/wordml" xmlns:wps="http://schemas.microsoft.com/office/word/2010/wordprocessingShape" mc:Ignorable="w14 w15 w16se w16cid w16 w16cex w16sdtdh wp14">
   <w:body>
     <w:p>
       <w:pPr>
@@ -2951,7 +2951,6 @@
       <w:pPr>
         <w:rPr>
           <w:i/>
-          <w:lang w:val="en-US"/>
         </w:rPr>
       </w:pPr>
     </w:p>
@@ -2981,7 +2980,19 @@
         <w:rPr>
           <w:lang w:val="it-IT"/>
         </w:rPr>
-        <w:t>consiste nel registrare le emozioni dell’utente per poi rispondere con degli output basati sulle stesse emozioni registrate, in un secondo momento sarà possibile chiedere un resoconto delle sessioni avvenute. È possibile cambiare alcune impostazioni dell’applicazione andando nel pannello di configurazione.</w:t>
+        <w:t>consiste nel registrare le emozioni dell’utente per poi rispondere con degli output basati sulle stesse emozioni registrate, in un secondo momento sarà possibile chiedere un resoconto delle sessioni avvenute</w:t>
+      </w:r>
+      <w:r>
+        <w:rPr>
+          <w:lang w:val="it-IT"/>
+        </w:rPr>
+        <w:t xml:space="preserve"> dove si possono vedere i dati scritti con una semplice statistica e anche graficalmente</w:t>
+      </w:r>
+      <w:r>
+        <w:rPr>
+          <w:lang w:val="it-IT"/>
+        </w:rPr>
+        <w:t>. È possibile cambiare alcune impostazioni dell’applicazione andando nel pannello di configurazione.</w:t>
       </w:r>
     </w:p>
     <w:p>
@@ -4153,7 +4164,6 @@
               </w:rPr>
               <w:t xml:space="preserve">- </w:t>
             </w:r>
-            <w:proofErr w:type="spellStart"/>
             <w:r>
               <w:rPr>
                 <w:sz w:val="16"/>
@@ -4161,7 +4171,6 @@
               </w:rPr>
               <w:t>Tray</w:t>
             </w:r>
-            <w:proofErr w:type="spellEnd"/>
           </w:p>
         </w:tc>
       </w:tr>
@@ -4344,39 +4353,14 @@
                 <w:sz w:val="16"/>
                 <w:szCs w:val="16"/>
               </w:rPr>
-              <w:t xml:space="preserve">nel </w:t>
-            </w:r>
-            <w:proofErr w:type="spellStart"/>
-            <w:r>
-              <w:rPr>
-                <w:sz w:val="16"/>
-                <w:szCs w:val="16"/>
-              </w:rPr>
-              <w:t>Tray</w:t>
-            </w:r>
-            <w:proofErr w:type="spellEnd"/>
-            <w:r>
-              <w:rPr>
-                <w:sz w:val="16"/>
-                <w:szCs w:val="16"/>
-              </w:rPr>
-              <w:t xml:space="preserve"> di Windows dove si può</w:t>
-            </w:r>
-            <w:proofErr w:type="gramStart"/>
-            <w:r>
-              <w:rPr>
-                <w:sz w:val="16"/>
-                <w:szCs w:val="16"/>
-              </w:rPr>
-              <w:t>…(</w:t>
-            </w:r>
-            <w:proofErr w:type="gramEnd"/>
-            <w:r>
-              <w:rPr>
-                <w:sz w:val="16"/>
-                <w:szCs w:val="16"/>
-              </w:rPr>
-              <w:t>vedi sotto requisiti)</w:t>
+              <w:t>nel Tray di Windows dove si può</w:t>
+            </w:r>
+            <w:r>
+              <w:rPr>
+                <w:sz w:val="16"/>
+                <w:szCs w:val="16"/>
+              </w:rPr>
+              <w:t>…(vedi sotto requisiti)</w:t>
             </w:r>
           </w:p>
         </w:tc>
@@ -4604,17 +4588,8 @@
                 <w:sz w:val="16"/>
                 <w:szCs w:val="16"/>
               </w:rPr>
-              <w:t xml:space="preserve">dal </w:t>
-            </w:r>
-            <w:proofErr w:type="spellStart"/>
-            <w:r>
-              <w:rPr>
-                <w:sz w:val="16"/>
-                <w:szCs w:val="16"/>
-              </w:rPr>
-              <w:t>Tray</w:t>
-            </w:r>
-            <w:proofErr w:type="spellEnd"/>
+              <w:t>dal Tray</w:t>
+            </w:r>
           </w:p>
         </w:tc>
       </w:tr>
@@ -5460,7 +5435,6 @@
               </w:rPr>
               <w:t xml:space="preserve">Nel </w:t>
             </w:r>
-            <w:proofErr w:type="spellStart"/>
             <w:r>
               <w:rPr>
                 <w:sz w:val="16"/>
@@ -5475,7 +5449,6 @@
               </w:rPr>
               <w:t>ray</w:t>
             </w:r>
-            <w:proofErr w:type="spellEnd"/>
             <w:r>
               <w:rPr>
                 <w:sz w:val="16"/>
@@ -5502,23 +5475,7 @@
                 <w:sz w:val="16"/>
                 <w:szCs w:val="16"/>
               </w:rPr>
-              <w:t xml:space="preserve"> finestra dove si può</w:t>
-            </w:r>
-            <w:proofErr w:type="gramStart"/>
-            <w:r>
-              <w:rPr>
-                <w:sz w:val="16"/>
-                <w:szCs w:val="16"/>
-              </w:rPr>
-              <w:t>…(</w:t>
-            </w:r>
-            <w:proofErr w:type="gramEnd"/>
-            <w:r>
-              <w:rPr>
-                <w:sz w:val="16"/>
-                <w:szCs w:val="16"/>
-              </w:rPr>
-              <w:t>vedi sotto requisiti)</w:t>
+              <w:t xml:space="preserve"> finestra dove si può…(vedi sotto requisiti)</w:t>
             </w:r>
           </w:p>
         </w:tc>
@@ -6883,14 +6840,12 @@
           <w:lang w:val="it-IT"/>
         </w:rPr>
       </w:pPr>
-      <w:proofErr w:type="spellStart"/>
       <w:r>
         <w:rPr>
           <w:lang w:val="it-IT"/>
         </w:rPr>
         <w:t>DeepFace</w:t>
       </w:r>
-      <w:proofErr w:type="spellEnd"/>
     </w:p>
     <w:p>
       <w:pPr>
@@ -6903,14 +6858,12 @@
           <w:lang w:val="it-IT"/>
         </w:rPr>
       </w:pPr>
-      <w:proofErr w:type="spellStart"/>
       <w:r>
         <w:rPr>
           <w:lang w:val="it-IT"/>
         </w:rPr>
         <w:t>SGui</w:t>
       </w:r>
-      <w:proofErr w:type="spellEnd"/>
     </w:p>
     <w:p>
       <w:pPr>
@@ -7077,7 +7030,6 @@
           <w:lang w:val="it-IT"/>
         </w:rPr>
       </w:pPr>
-      <w:proofErr w:type="spellStart"/>
       <w:r>
         <w:rPr>
           <w:b/>
@@ -7085,7 +7037,6 @@
         </w:rPr>
         <w:t>WebCam</w:t>
       </w:r>
-      <w:proofErr w:type="spellEnd"/>
       <w:r>
         <w:rPr>
           <w:lang w:val="it-IT"/>
@@ -7123,7 +7074,19 @@
         <w:rPr>
           <w:lang w:val="it-IT"/>
         </w:rPr>
-        <w:t>ia nello sviluppo che come prodotto finale.</w:t>
+        <w:t xml:space="preserve">ia nello sviluppo che </w:t>
+      </w:r>
+      <w:r>
+        <w:rPr>
+          <w:lang w:val="it-IT"/>
+        </w:rPr>
+        <w:t>per i test</w:t>
+      </w:r>
+      <w:r>
+        <w:rPr>
+          <w:lang w:val="it-IT"/>
+        </w:rPr>
+        <w:t>.</w:t>
       </w:r>
     </w:p>
     <w:p>
@@ -7291,16 +7254,8 @@
         <w:rPr>
           <w:lang w:val="it-IT"/>
         </w:rPr>
-        <w:t xml:space="preserve">Eventuale </w:t>
-      </w:r>
-      <w:proofErr w:type="spellStart"/>
-      <w:r>
-        <w:rPr>
-          <w:lang w:val="it-IT"/>
-        </w:rPr>
-        <w:t>sitemap</w:t>
-      </w:r>
-      <w:proofErr w:type="spellEnd"/>
+        <w:t>Eventuale sitemap</w:t>
+      </w:r>
     </w:p>
     <w:p>
       <w:pPr>
@@ -7397,21 +7352,7 @@
         <w:rPr>
           <w:lang w:val="it-IT"/>
         </w:rPr>
-        <w:t xml:space="preserve">vate durante la fase di analisi e realizzata tramite </w:t>
-      </w:r>
-      <w:proofErr w:type="spellStart"/>
-      <w:r>
-        <w:rPr>
-          <w:lang w:val="it-IT"/>
-        </w:rPr>
-        <w:t>mockups</w:t>
-      </w:r>
-      <w:proofErr w:type="spellEnd"/>
-      <w:r>
-        <w:rPr>
-          <w:lang w:val="it-IT"/>
-        </w:rPr>
-        <w:t>.</w:t>
+        <w:t>vate durante la fase di analisi e realizzata tramite mockups.</w:t>
       </w:r>
     </w:p>
     <w:p>
@@ -7517,16 +7458,8 @@
         <w:rPr>
           <w:lang w:val="it-IT"/>
         </w:rPr>
-        <w:t xml:space="preserve">Tabelle di </w:t>
-      </w:r>
-      <w:proofErr w:type="spellStart"/>
-      <w:r>
-        <w:rPr>
-          <w:lang w:val="it-IT"/>
-        </w:rPr>
-        <w:t>routing</w:t>
-      </w:r>
-      <w:proofErr w:type="spellEnd"/>
+        <w:t>Tabelle di routing</w:t>
+      </w:r>
     </w:p>
     <w:p>
       <w:pPr>
@@ -7631,16 +7564,11 @@
       <w:r>
         <w:t xml:space="preserve"> - </w:t>
       </w:r>
-      <w:proofErr w:type="spellStart"/>
       <w:r>
         <w:t>P</w:t>
       </w:r>
       <w:r>
-        <w:t>rint</w:t>
-      </w:r>
-      <w:proofErr w:type="spellEnd"/>
-      <w:r>
-        <w:t xml:space="preserve"> </w:t>
+        <w:t xml:space="preserve">rint </w:t>
       </w:r>
       <w:r>
         <w:t>S</w:t>
@@ -7716,26 +7644,13 @@
         <w:t>Definire in modo accurato tutti i test che devono essere realizzati per garantire l’adempimento delle richieste formulate nei requisiti. I test fungono da garanzia di qualità del prodotto. Ogni test deve essere ripetibile alle stesse condizioni.</w:t>
       </w:r>
     </w:p>
-    <w:p>
-      <w:pPr>
-        <w:rPr>
-          <w:lang w:val="en-US"/>
-        </w:rPr>
-      </w:pPr>
-    </w:p>
-    <w:p>
-      <w:pPr>
-        <w:rPr>
-          <w:lang w:val="en-US"/>
-        </w:rPr>
-      </w:pPr>
-    </w:p>
+    <w:p/>
+    <w:p/>
     <w:p>
       <w:pPr>
         <w:rPr>
           <w:sz w:val="18"/>
           <w:szCs w:val="18"/>
-          <w:lang w:val="en-US"/>
         </w:rPr>
       </w:pPr>
     </w:p>
@@ -7744,7 +7659,6 @@
         <w:rPr>
           <w:sz w:val="18"/>
           <w:szCs w:val="18"/>
-          <w:lang w:val="en-US"/>
         </w:rPr>
       </w:pPr>
     </w:p>
@@ -7918,31 +7832,13 @@
                 <w:szCs w:val="18"/>
               </w:rPr>
             </w:pPr>
-            <w:proofErr w:type="spellStart"/>
-            <w:r>
-              <w:rPr>
-                <w:sz w:val="18"/>
-                <w:szCs w:val="18"/>
-              </w:rPr>
-              <w:t>Statistica</w:t>
-            </w:r>
-            <w:proofErr w:type="spellEnd"/>
-            <w:r>
-              <w:rPr>
-                <w:sz w:val="18"/>
-                <w:szCs w:val="18"/>
-              </w:rPr>
-              <w:t xml:space="preserve"> </w:t>
-            </w:r>
-            <w:proofErr w:type="spellStart"/>
-            <w:r>
-              <w:rPr>
-                <w:sz w:val="18"/>
-                <w:szCs w:val="18"/>
-              </w:rPr>
-              <w:t>Dati</w:t>
-            </w:r>
-            <w:proofErr w:type="spellEnd"/>
+            <w:r>
+              <w:rPr>
+                <w:sz w:val="18"/>
+                <w:szCs w:val="18"/>
+              </w:rPr>
+              <w:t>Statistica Dati</w:t>
+            </w:r>
           </w:p>
         </w:tc>
       </w:tr>
@@ -7964,23 +7860,13 @@
                 <w:szCs w:val="18"/>
               </w:rPr>
             </w:pPr>
-            <w:proofErr w:type="spellStart"/>
-            <w:r>
-              <w:rPr>
-                <w:b/>
-                <w:sz w:val="18"/>
-                <w:szCs w:val="18"/>
-              </w:rPr>
-              <w:t>Descrizione</w:t>
-            </w:r>
-            <w:proofErr w:type="spellEnd"/>
-            <w:r>
-              <w:rPr>
-                <w:b/>
-                <w:sz w:val="18"/>
-                <w:szCs w:val="18"/>
-              </w:rPr>
-              <w:t>:</w:t>
+            <w:r>
+              <w:rPr>
+                <w:b/>
+                <w:sz w:val="18"/>
+                <w:szCs w:val="18"/>
+              </w:rPr>
+              <w:t>Descrizione:</w:t>
             </w:r>
           </w:p>
         </w:tc>
@@ -8073,23 +7959,13 @@
               </w:rPr>
               <w:t>-</w:t>
             </w:r>
-            <w:proofErr w:type="spellStart"/>
             <w:r>
               <w:rPr>
                 <w:sz w:val="18"/>
                 <w:szCs w:val="18"/>
                 <w:lang w:val="it-CH"/>
               </w:rPr>
-              <w:t>Tray</w:t>
-            </w:r>
-            <w:proofErr w:type="spellEnd"/>
-            <w:r>
-              <w:rPr>
-                <w:sz w:val="18"/>
-                <w:szCs w:val="18"/>
-                <w:lang w:val="it-CH"/>
-              </w:rPr>
-              <w:t xml:space="preserve"> di Windows</w:t>
+              <w:t>Tray di Windows</w:t>
             </w:r>
           </w:p>
           <w:p>
@@ -8148,23 +8024,13 @@
                 <w:szCs w:val="18"/>
               </w:rPr>
             </w:pPr>
-            <w:proofErr w:type="spellStart"/>
-            <w:r>
-              <w:rPr>
-                <w:b/>
-                <w:sz w:val="18"/>
-                <w:szCs w:val="18"/>
-              </w:rPr>
-              <w:t>Procedura</w:t>
-            </w:r>
-            <w:proofErr w:type="spellEnd"/>
-            <w:r>
-              <w:rPr>
-                <w:b/>
-                <w:sz w:val="18"/>
-                <w:szCs w:val="18"/>
-              </w:rPr>
-              <w:t>:</w:t>
+            <w:r>
+              <w:rPr>
+                <w:b/>
+                <w:sz w:val="18"/>
+                <w:szCs w:val="18"/>
+              </w:rPr>
+              <w:t>Procedura:</w:t>
             </w:r>
           </w:p>
         </w:tc>
@@ -8188,7 +8054,6 @@
                 <w:szCs w:val="18"/>
               </w:rPr>
             </w:pPr>
-            <w:proofErr w:type="spellStart"/>
             <w:r>
               <w:rPr>
                 <w:sz w:val="18"/>
@@ -8196,23 +8061,13 @@
               </w:rPr>
               <w:t>Lanciare</w:t>
             </w:r>
-            <w:proofErr w:type="spellEnd"/>
-            <w:r>
-              <w:rPr>
-                <w:sz w:val="18"/>
-                <w:szCs w:val="18"/>
-              </w:rPr>
-              <w:t xml:space="preserve"> </w:t>
-            </w:r>
-            <w:proofErr w:type="spellStart"/>
-            <w:r>
-              <w:rPr>
-                <w:sz w:val="18"/>
-                <w:szCs w:val="18"/>
-              </w:rPr>
-              <w:t>l’applicazione</w:t>
-            </w:r>
-            <w:proofErr w:type="spellEnd"/>
+            <w:r>
+              <w:rPr>
+                <w:sz w:val="18"/>
+                <w:szCs w:val="18"/>
+              </w:rPr>
+              <w:t xml:space="preserve"> l’applicazione</w:t>
+            </w:r>
           </w:p>
           <w:p>
             <w:pPr>
@@ -8248,21 +8103,12 @@
                 <w:szCs w:val="18"/>
               </w:rPr>
             </w:pPr>
-            <w:proofErr w:type="spellStart"/>
-            <w:r>
-              <w:rPr>
-                <w:sz w:val="18"/>
-                <w:szCs w:val="18"/>
-              </w:rPr>
-              <w:t>Chiedere</w:t>
-            </w:r>
-            <w:proofErr w:type="spellEnd"/>
-            <w:r>
-              <w:rPr>
-                <w:sz w:val="18"/>
-                <w:szCs w:val="18"/>
-              </w:rPr>
-              <w:t xml:space="preserve"> un report.</w:t>
+            <w:r>
+              <w:rPr>
+                <w:sz w:val="18"/>
+                <w:szCs w:val="18"/>
+              </w:rPr>
+              <w:t>Chiedere un report.</w:t>
             </w:r>
           </w:p>
         </w:tc>
@@ -8285,41 +8131,13 @@
                 <w:szCs w:val="18"/>
               </w:rPr>
             </w:pPr>
-            <w:proofErr w:type="spellStart"/>
-            <w:r>
-              <w:rPr>
-                <w:b/>
-                <w:sz w:val="18"/>
-                <w:szCs w:val="18"/>
-              </w:rPr>
-              <w:t>Risultati</w:t>
-            </w:r>
-            <w:proofErr w:type="spellEnd"/>
-            <w:r>
-              <w:rPr>
-                <w:b/>
-                <w:sz w:val="18"/>
-                <w:szCs w:val="18"/>
-              </w:rPr>
-              <w:t xml:space="preserve"> </w:t>
-            </w:r>
-            <w:proofErr w:type="spellStart"/>
-            <w:r>
-              <w:rPr>
-                <w:b/>
-                <w:sz w:val="18"/>
-                <w:szCs w:val="18"/>
-              </w:rPr>
-              <w:t>attesi</w:t>
-            </w:r>
-            <w:proofErr w:type="spellEnd"/>
-            <w:r>
-              <w:rPr>
-                <w:b/>
-                <w:sz w:val="18"/>
-                <w:szCs w:val="18"/>
-              </w:rPr>
-              <w:t>:</w:t>
+            <w:r>
+              <w:rPr>
+                <w:b/>
+                <w:sz w:val="18"/>
+                <w:szCs w:val="18"/>
+              </w:rPr>
+              <w:t>Risultati attesi:</w:t>
             </w:r>
           </w:p>
         </w:tc>
@@ -8566,23 +8384,13 @@
                 <w:szCs w:val="18"/>
               </w:rPr>
             </w:pPr>
-            <w:proofErr w:type="spellStart"/>
-            <w:r>
-              <w:rPr>
-                <w:b/>
-                <w:sz w:val="18"/>
-                <w:szCs w:val="18"/>
-              </w:rPr>
-              <w:t>Descrizione</w:t>
-            </w:r>
-            <w:proofErr w:type="spellEnd"/>
-            <w:r>
-              <w:rPr>
-                <w:b/>
-                <w:sz w:val="18"/>
-                <w:szCs w:val="18"/>
-              </w:rPr>
-              <w:t>:</w:t>
+            <w:r>
+              <w:rPr>
+                <w:b/>
+                <w:sz w:val="18"/>
+                <w:szCs w:val="18"/>
+              </w:rPr>
+              <w:t>Descrizione:</w:t>
             </w:r>
           </w:p>
         </w:tc>
@@ -8609,25 +8417,7 @@
                 <w:szCs w:val="18"/>
                 <w:lang w:val="it-CH"/>
               </w:rPr>
-              <w:t xml:space="preserve">Controllare se appare l’icona del </w:t>
-            </w:r>
-            <w:proofErr w:type="spellStart"/>
-            <w:r>
-              <w:rPr>
-                <w:sz w:val="18"/>
-                <w:szCs w:val="18"/>
-                <w:lang w:val="it-CH"/>
-              </w:rPr>
-              <w:t>tray</w:t>
-            </w:r>
-            <w:proofErr w:type="spellEnd"/>
-            <w:r>
-              <w:rPr>
-                <w:sz w:val="18"/>
-                <w:szCs w:val="18"/>
-                <w:lang w:val="it-CH"/>
-              </w:rPr>
-              <w:t xml:space="preserve"> e vedere se funziona.</w:t>
+              <w:t>Controllare se appare l’icona del tray e vedere se funziona.</w:t>
             </w:r>
           </w:p>
         </w:tc>
@@ -8693,23 +8483,13 @@
               </w:rPr>
               <w:t xml:space="preserve">L’icona nel </w:t>
             </w:r>
-            <w:proofErr w:type="spellStart"/>
             <w:r>
               <w:rPr>
                 <w:sz w:val="18"/>
                 <w:szCs w:val="18"/>
                 <w:lang w:val="it-CH"/>
               </w:rPr>
-              <w:t>Tray</w:t>
-            </w:r>
-            <w:proofErr w:type="spellEnd"/>
-            <w:r>
-              <w:rPr>
-                <w:sz w:val="18"/>
-                <w:szCs w:val="18"/>
-                <w:lang w:val="it-CH"/>
-              </w:rPr>
-              <w:t xml:space="preserve"> di Windows</w:t>
+              <w:t>Tray di Windows</w:t>
             </w:r>
           </w:p>
         </w:tc>
@@ -8732,23 +8512,13 @@
                 <w:szCs w:val="18"/>
               </w:rPr>
             </w:pPr>
-            <w:proofErr w:type="spellStart"/>
-            <w:r>
-              <w:rPr>
-                <w:b/>
-                <w:sz w:val="18"/>
-                <w:szCs w:val="18"/>
-              </w:rPr>
-              <w:t>Procedura</w:t>
-            </w:r>
-            <w:proofErr w:type="spellEnd"/>
-            <w:r>
-              <w:rPr>
-                <w:b/>
-                <w:sz w:val="18"/>
-                <w:szCs w:val="18"/>
-              </w:rPr>
-              <w:t>:</w:t>
+            <w:r>
+              <w:rPr>
+                <w:b/>
+                <w:sz w:val="18"/>
+                <w:szCs w:val="18"/>
+              </w:rPr>
+              <w:t>Procedura:</w:t>
             </w:r>
           </w:p>
         </w:tc>
@@ -8772,23 +8542,13 @@
                 <w:szCs w:val="18"/>
               </w:rPr>
             </w:pPr>
-            <w:proofErr w:type="spellStart"/>
-            <w:r>
-              <w:rPr>
-                <w:sz w:val="18"/>
-                <w:szCs w:val="18"/>
-              </w:rPr>
-              <w:t>Lanciare</w:t>
-            </w:r>
-            <w:proofErr w:type="spellEnd"/>
-            <w:r>
-              <w:rPr>
-                <w:sz w:val="18"/>
-                <w:szCs w:val="18"/>
-              </w:rPr>
-              <w:t xml:space="preserve"> </w:t>
-            </w:r>
-            <w:proofErr w:type="spellStart"/>
+            <w:r>
+              <w:rPr>
+                <w:sz w:val="18"/>
+                <w:szCs w:val="18"/>
+              </w:rPr>
+              <w:t xml:space="preserve">Lanciare </w:t>
+            </w:r>
             <w:r>
               <w:rPr>
                 <w:sz w:val="18"/>
@@ -8796,7 +8556,6 @@
               </w:rPr>
               <w:t>l’applicazione</w:t>
             </w:r>
-            <w:proofErr w:type="spellEnd"/>
           </w:p>
           <w:p>
             <w:pPr>
@@ -8892,41 +8651,13 @@
                 <w:szCs w:val="18"/>
               </w:rPr>
             </w:pPr>
-            <w:proofErr w:type="spellStart"/>
-            <w:r>
-              <w:rPr>
-                <w:b/>
-                <w:sz w:val="18"/>
-                <w:szCs w:val="18"/>
-              </w:rPr>
-              <w:t>Risultati</w:t>
-            </w:r>
-            <w:proofErr w:type="spellEnd"/>
-            <w:r>
-              <w:rPr>
-                <w:b/>
-                <w:sz w:val="18"/>
-                <w:szCs w:val="18"/>
-              </w:rPr>
-              <w:t xml:space="preserve"> </w:t>
-            </w:r>
-            <w:proofErr w:type="spellStart"/>
-            <w:r>
-              <w:rPr>
-                <w:b/>
-                <w:sz w:val="18"/>
-                <w:szCs w:val="18"/>
-              </w:rPr>
-              <w:t>attesi</w:t>
-            </w:r>
-            <w:proofErr w:type="spellEnd"/>
-            <w:r>
-              <w:rPr>
-                <w:b/>
-                <w:sz w:val="18"/>
-                <w:szCs w:val="18"/>
-              </w:rPr>
-              <w:t>:</w:t>
+            <w:r>
+              <w:rPr>
+                <w:b/>
+                <w:sz w:val="18"/>
+                <w:szCs w:val="18"/>
+              </w:rPr>
+              <w:t>Risultati attesi:</w:t>
             </w:r>
           </w:p>
         </w:tc>
@@ -8961,25 +8692,7 @@
                 <w:szCs w:val="18"/>
                 <w:lang w:val="it-CH"/>
               </w:rPr>
-              <w:t xml:space="preserve"> nel </w:t>
-            </w:r>
-            <w:proofErr w:type="spellStart"/>
-            <w:r>
-              <w:rPr>
-                <w:sz w:val="18"/>
-                <w:szCs w:val="18"/>
-                <w:lang w:val="it-CH"/>
-              </w:rPr>
-              <w:t>Tray</w:t>
-            </w:r>
-            <w:proofErr w:type="spellEnd"/>
-            <w:r>
-              <w:rPr>
-                <w:sz w:val="18"/>
-                <w:szCs w:val="18"/>
-                <w:lang w:val="it-CH"/>
-              </w:rPr>
-              <w:t xml:space="preserve"> di Windows</w:t>
+              <w:t xml:space="preserve"> nel Tray di Windows</w:t>
             </w:r>
           </w:p>
           <w:p>
@@ -9289,29 +9002,12 @@
                 <w:szCs w:val="18"/>
               </w:rPr>
             </w:pPr>
-            <w:proofErr w:type="spellStart"/>
-            <w:r>
-              <w:rPr>
-                <w:sz w:val="18"/>
-                <w:szCs w:val="18"/>
-              </w:rPr>
-              <w:t>Riconoscere</w:t>
-            </w:r>
-            <w:proofErr w:type="spellEnd"/>
-            <w:r>
-              <w:rPr>
-                <w:sz w:val="18"/>
-                <w:szCs w:val="18"/>
-              </w:rPr>
-              <w:t xml:space="preserve"> </w:t>
-            </w:r>
-            <w:proofErr w:type="spellStart"/>
-            <w:r>
-              <w:rPr>
-                <w:sz w:val="18"/>
-                <w:szCs w:val="18"/>
-              </w:rPr>
-              <w:t>fac</w:t>
+            <w:r>
+              <w:rPr>
+                <w:sz w:val="18"/>
+                <w:szCs w:val="18"/>
+              </w:rPr>
+              <w:t>Riconoscere fac</w:t>
             </w:r>
             <w:r>
               <w:rPr>
@@ -9325,25 +9021,8 @@
                 <w:sz w:val="18"/>
                 <w:szCs w:val="18"/>
               </w:rPr>
-              <w:t>ia</w:t>
-            </w:r>
-            <w:proofErr w:type="spellEnd"/>
-            <w:r>
-              <w:rPr>
-                <w:sz w:val="18"/>
-                <w:szCs w:val="18"/>
-              </w:rPr>
-              <w:t xml:space="preserve"> e </w:t>
-            </w:r>
-            <w:proofErr w:type="spellStart"/>
-            <w:r>
-              <w:rPr>
-                <w:sz w:val="18"/>
-                <w:szCs w:val="18"/>
-              </w:rPr>
-              <w:t>espressione</w:t>
-            </w:r>
-            <w:proofErr w:type="spellEnd"/>
+              <w:t>ia e espressione</w:t>
+            </w:r>
           </w:p>
         </w:tc>
       </w:tr>
@@ -9365,23 +9044,13 @@
                 <w:szCs w:val="18"/>
               </w:rPr>
             </w:pPr>
-            <w:proofErr w:type="spellStart"/>
-            <w:r>
-              <w:rPr>
-                <w:b/>
-                <w:sz w:val="18"/>
-                <w:szCs w:val="18"/>
-              </w:rPr>
-              <w:t>Descrizione</w:t>
-            </w:r>
-            <w:proofErr w:type="spellEnd"/>
-            <w:r>
-              <w:rPr>
-                <w:b/>
-                <w:sz w:val="18"/>
-                <w:szCs w:val="18"/>
-              </w:rPr>
-              <w:t>:</w:t>
+            <w:r>
+              <w:rPr>
+                <w:b/>
+                <w:sz w:val="18"/>
+                <w:szCs w:val="18"/>
+              </w:rPr>
+              <w:t>Descrizione:</w:t>
             </w:r>
           </w:p>
         </w:tc>
@@ -9472,25 +9141,7 @@
                 <w:szCs w:val="18"/>
                 <w:lang w:val="it-CH"/>
               </w:rPr>
-              <w:t xml:space="preserve">-L’icona nel </w:t>
-            </w:r>
-            <w:proofErr w:type="spellStart"/>
-            <w:r>
-              <w:rPr>
-                <w:sz w:val="18"/>
-                <w:szCs w:val="18"/>
-                <w:lang w:val="it-CH"/>
-              </w:rPr>
-              <w:t>Tray</w:t>
-            </w:r>
-            <w:proofErr w:type="spellEnd"/>
-            <w:r>
-              <w:rPr>
-                <w:sz w:val="18"/>
-                <w:szCs w:val="18"/>
-                <w:lang w:val="it-CH"/>
-              </w:rPr>
-              <w:t xml:space="preserve"> di Windows</w:t>
+              <w:t>-L’icona nel Tray di Windows</w:t>
             </w:r>
           </w:p>
           <w:p>
@@ -9531,23 +9182,13 @@
                 <w:szCs w:val="18"/>
               </w:rPr>
             </w:pPr>
-            <w:proofErr w:type="spellStart"/>
-            <w:r>
-              <w:rPr>
-                <w:b/>
-                <w:sz w:val="18"/>
-                <w:szCs w:val="18"/>
-              </w:rPr>
-              <w:t>Procedura</w:t>
-            </w:r>
-            <w:proofErr w:type="spellEnd"/>
-            <w:r>
-              <w:rPr>
-                <w:b/>
-                <w:sz w:val="18"/>
-                <w:szCs w:val="18"/>
-              </w:rPr>
-              <w:t>:</w:t>
+            <w:r>
+              <w:rPr>
+                <w:b/>
+                <w:sz w:val="18"/>
+                <w:szCs w:val="18"/>
+              </w:rPr>
+              <w:t>Procedura:</w:t>
             </w:r>
           </w:p>
         </w:tc>
@@ -9571,31 +9212,13 @@
                 <w:szCs w:val="18"/>
               </w:rPr>
             </w:pPr>
-            <w:proofErr w:type="spellStart"/>
-            <w:r>
-              <w:rPr>
-                <w:sz w:val="18"/>
-                <w:szCs w:val="18"/>
-              </w:rPr>
-              <w:t>Lanciare</w:t>
-            </w:r>
-            <w:proofErr w:type="spellEnd"/>
-            <w:r>
-              <w:rPr>
-                <w:sz w:val="18"/>
-                <w:szCs w:val="18"/>
-              </w:rPr>
-              <w:t xml:space="preserve"> </w:t>
-            </w:r>
-            <w:proofErr w:type="spellStart"/>
-            <w:r>
-              <w:rPr>
-                <w:sz w:val="18"/>
-                <w:szCs w:val="18"/>
-              </w:rPr>
-              <w:t>l’applicazione</w:t>
-            </w:r>
-            <w:proofErr w:type="spellEnd"/>
+            <w:r>
+              <w:rPr>
+                <w:sz w:val="18"/>
+                <w:szCs w:val="18"/>
+              </w:rPr>
+              <w:t>Lanciare l’applicazione</w:t>
+            </w:r>
           </w:p>
           <w:p>
             <w:pPr>
@@ -9609,31 +9232,13 @@
                 <w:szCs w:val="18"/>
               </w:rPr>
             </w:pPr>
-            <w:proofErr w:type="spellStart"/>
-            <w:r>
-              <w:rPr>
-                <w:sz w:val="18"/>
-                <w:szCs w:val="18"/>
-              </w:rPr>
-              <w:t>Aprire</w:t>
-            </w:r>
-            <w:proofErr w:type="spellEnd"/>
-            <w:r>
-              <w:rPr>
-                <w:sz w:val="18"/>
-                <w:szCs w:val="18"/>
-              </w:rPr>
-              <w:t xml:space="preserve"> le </w:t>
-            </w:r>
-            <w:proofErr w:type="spellStart"/>
-            <w:r>
-              <w:rPr>
-                <w:sz w:val="18"/>
-                <w:szCs w:val="18"/>
-              </w:rPr>
-              <w:t>impostazioni</w:t>
-            </w:r>
-            <w:proofErr w:type="spellEnd"/>
+            <w:r>
+              <w:rPr>
+                <w:sz w:val="18"/>
+                <w:szCs w:val="18"/>
+              </w:rPr>
+              <w:t>Aprire le impostazioni</w:t>
+            </w:r>
           </w:p>
           <w:p>
             <w:pPr>
@@ -9669,31 +9274,13 @@
                 <w:szCs w:val="18"/>
               </w:rPr>
             </w:pPr>
-            <w:proofErr w:type="spellStart"/>
-            <w:r>
-              <w:rPr>
-                <w:sz w:val="18"/>
-                <w:szCs w:val="18"/>
-              </w:rPr>
-              <w:t>Avviare</w:t>
-            </w:r>
-            <w:proofErr w:type="spellEnd"/>
-            <w:r>
-              <w:rPr>
-                <w:sz w:val="18"/>
-                <w:szCs w:val="18"/>
-              </w:rPr>
-              <w:t xml:space="preserve"> </w:t>
-            </w:r>
-            <w:proofErr w:type="spellStart"/>
-            <w:r>
-              <w:rPr>
-                <w:sz w:val="18"/>
-                <w:szCs w:val="18"/>
-              </w:rPr>
-              <w:t>l’app</w:t>
-            </w:r>
-            <w:proofErr w:type="spellEnd"/>
+            <w:r>
+              <w:rPr>
+                <w:sz w:val="18"/>
+                <w:szCs w:val="18"/>
+              </w:rPr>
+              <w:t>Avviare l’app</w:t>
+            </w:r>
           </w:p>
           <w:p>
             <w:pPr>
@@ -9714,25 +9301,7 @@
                 <w:szCs w:val="18"/>
                 <w:lang w:eastAsia="en-US"/>
               </w:rPr>
-              <w:t xml:space="preserve">Dopo un </w:t>
-            </w:r>
-            <w:proofErr w:type="spellStart"/>
-            <w:r>
-              <w:rPr>
-                <w:sz w:val="18"/>
-                <w:szCs w:val="18"/>
-                <w:lang w:eastAsia="en-US"/>
-              </w:rPr>
-              <w:t>po</w:t>
-            </w:r>
-            <w:proofErr w:type="spellEnd"/>
-            <w:r>
-              <w:rPr>
-                <w:sz w:val="18"/>
-                <w:szCs w:val="18"/>
-                <w:lang w:eastAsia="en-US"/>
-              </w:rPr>
-              <w:t xml:space="preserve"> fare un report</w:t>
+              <w:t>Dopo un po fare un report</w:t>
             </w:r>
           </w:p>
         </w:tc>
@@ -9755,41 +9324,13 @@
                 <w:szCs w:val="18"/>
               </w:rPr>
             </w:pPr>
-            <w:proofErr w:type="spellStart"/>
-            <w:r>
-              <w:rPr>
-                <w:b/>
-                <w:sz w:val="18"/>
-                <w:szCs w:val="18"/>
-              </w:rPr>
-              <w:t>Risultati</w:t>
-            </w:r>
-            <w:proofErr w:type="spellEnd"/>
-            <w:r>
-              <w:rPr>
-                <w:b/>
-                <w:sz w:val="18"/>
-                <w:szCs w:val="18"/>
-              </w:rPr>
-              <w:t xml:space="preserve"> </w:t>
-            </w:r>
-            <w:proofErr w:type="spellStart"/>
-            <w:r>
-              <w:rPr>
-                <w:b/>
-                <w:sz w:val="18"/>
-                <w:szCs w:val="18"/>
-              </w:rPr>
-              <w:t>attesi</w:t>
-            </w:r>
-            <w:proofErr w:type="spellEnd"/>
-            <w:r>
-              <w:rPr>
-                <w:b/>
-                <w:sz w:val="18"/>
-                <w:szCs w:val="18"/>
-              </w:rPr>
-              <w:t>:</w:t>
+            <w:r>
+              <w:rPr>
+                <w:b/>
+                <w:sz w:val="18"/>
+                <w:szCs w:val="18"/>
+              </w:rPr>
+              <w:t>Risultati attesi:</w:t>
             </w:r>
           </w:p>
         </w:tc>
@@ -9816,25 +9357,7 @@
                 <w:szCs w:val="18"/>
                 <w:lang w:val="it-CH"/>
               </w:rPr>
-              <w:t xml:space="preserve">Vedere I dati dell’analisi della </w:t>
-            </w:r>
-            <w:proofErr w:type="spellStart"/>
-            <w:r>
-              <w:rPr>
-                <w:sz w:val="18"/>
-                <w:szCs w:val="18"/>
-                <w:lang w:val="it-CH"/>
-              </w:rPr>
-              <w:t>facia</w:t>
-            </w:r>
-            <w:proofErr w:type="spellEnd"/>
-            <w:r>
-              <w:rPr>
-                <w:sz w:val="18"/>
-                <w:szCs w:val="18"/>
-                <w:lang w:val="it-CH"/>
-              </w:rPr>
-              <w:t xml:space="preserve"> in tempo reale </w:t>
+              <w:t xml:space="preserve">Vedere I dati dell’analisi della facia in tempo reale </w:t>
             </w:r>
           </w:p>
         </w:tc>
@@ -10032,39 +9555,7 @@
                 <w:sz w:val="18"/>
                 <w:szCs w:val="18"/>
               </w:rPr>
-              <w:t xml:space="preserve">Finestra di </w:t>
-            </w:r>
-            <w:proofErr w:type="spellStart"/>
-            <w:r>
-              <w:rPr>
-                <w:sz w:val="18"/>
-                <w:szCs w:val="18"/>
-              </w:rPr>
-              <w:t>configurazione</w:t>
-            </w:r>
-            <w:proofErr w:type="spellEnd"/>
-            <w:r>
-              <w:rPr>
-                <w:sz w:val="18"/>
-                <w:szCs w:val="18"/>
-              </w:rPr>
-              <w:t xml:space="preserve"> (</w:t>
-            </w:r>
-            <w:proofErr w:type="spellStart"/>
-            <w:r>
-              <w:rPr>
-                <w:sz w:val="18"/>
-                <w:szCs w:val="18"/>
-              </w:rPr>
-              <w:t>impostazioni</w:t>
-            </w:r>
-            <w:proofErr w:type="spellEnd"/>
-            <w:r>
-              <w:rPr>
-                <w:sz w:val="18"/>
-                <w:szCs w:val="18"/>
-              </w:rPr>
-              <w:t>)</w:t>
+              <w:t>Finestra di configurazione (impostazioni)</w:t>
             </w:r>
           </w:p>
         </w:tc>
@@ -10087,23 +9578,13 @@
                 <w:szCs w:val="18"/>
               </w:rPr>
             </w:pPr>
-            <w:proofErr w:type="spellStart"/>
-            <w:r>
-              <w:rPr>
-                <w:b/>
-                <w:sz w:val="18"/>
-                <w:szCs w:val="18"/>
-              </w:rPr>
-              <w:t>Descrizione</w:t>
-            </w:r>
-            <w:proofErr w:type="spellEnd"/>
-            <w:r>
-              <w:rPr>
-                <w:b/>
-                <w:sz w:val="18"/>
-                <w:szCs w:val="18"/>
-              </w:rPr>
-              <w:t>:</w:t>
+            <w:r>
+              <w:rPr>
+                <w:b/>
+                <w:sz w:val="18"/>
+                <w:szCs w:val="18"/>
+              </w:rPr>
+              <w:t>Descrizione:</w:t>
             </w:r>
           </w:p>
         </w:tc>
@@ -10202,25 +9683,7 @@
                 <w:szCs w:val="18"/>
                 <w:lang w:val="it-CH"/>
               </w:rPr>
-              <w:t xml:space="preserve">L’icona nel </w:t>
-            </w:r>
-            <w:proofErr w:type="spellStart"/>
-            <w:r>
-              <w:rPr>
-                <w:sz w:val="18"/>
-                <w:szCs w:val="18"/>
-                <w:lang w:val="it-CH"/>
-              </w:rPr>
-              <w:t>Tray</w:t>
-            </w:r>
-            <w:proofErr w:type="spellEnd"/>
-            <w:r>
-              <w:rPr>
-                <w:sz w:val="18"/>
-                <w:szCs w:val="18"/>
-                <w:lang w:val="it-CH"/>
-              </w:rPr>
-              <w:t xml:space="preserve"> di Windows</w:t>
+              <w:t>L’icona nel Tray di Windows</w:t>
             </w:r>
           </w:p>
           <w:p>
@@ -10261,23 +9724,13 @@
                 <w:szCs w:val="18"/>
               </w:rPr>
             </w:pPr>
-            <w:proofErr w:type="spellStart"/>
-            <w:r>
-              <w:rPr>
-                <w:b/>
-                <w:sz w:val="18"/>
-                <w:szCs w:val="18"/>
-              </w:rPr>
-              <w:t>Procedura</w:t>
-            </w:r>
-            <w:proofErr w:type="spellEnd"/>
-            <w:r>
-              <w:rPr>
-                <w:b/>
-                <w:sz w:val="18"/>
-                <w:szCs w:val="18"/>
-              </w:rPr>
-              <w:t>:</w:t>
+            <w:r>
+              <w:rPr>
+                <w:b/>
+                <w:sz w:val="18"/>
+                <w:szCs w:val="18"/>
+              </w:rPr>
+              <w:t>Procedura:</w:t>
             </w:r>
           </w:p>
         </w:tc>
@@ -10301,31 +9754,13 @@
                 <w:szCs w:val="18"/>
               </w:rPr>
             </w:pPr>
-            <w:proofErr w:type="spellStart"/>
-            <w:r>
-              <w:rPr>
-                <w:sz w:val="18"/>
-                <w:szCs w:val="18"/>
-              </w:rPr>
-              <w:t>Lanciare</w:t>
-            </w:r>
-            <w:proofErr w:type="spellEnd"/>
-            <w:r>
-              <w:rPr>
-                <w:sz w:val="18"/>
-                <w:szCs w:val="18"/>
-              </w:rPr>
-              <w:t xml:space="preserve"> </w:t>
-            </w:r>
-            <w:proofErr w:type="spellStart"/>
-            <w:r>
-              <w:rPr>
-                <w:sz w:val="18"/>
-                <w:szCs w:val="18"/>
-              </w:rPr>
-              <w:t>l’applicazione</w:t>
-            </w:r>
-            <w:proofErr w:type="spellEnd"/>
+            <w:r>
+              <w:rPr>
+                <w:sz w:val="18"/>
+                <w:szCs w:val="18"/>
+              </w:rPr>
+              <w:t>Lanciare l’applicazione</w:t>
+            </w:r>
           </w:p>
           <w:p>
             <w:pPr>
@@ -10339,31 +9774,13 @@
                 <w:szCs w:val="18"/>
               </w:rPr>
             </w:pPr>
-            <w:proofErr w:type="spellStart"/>
-            <w:r>
-              <w:rPr>
-                <w:sz w:val="18"/>
-                <w:szCs w:val="18"/>
-              </w:rPr>
-              <w:t>Aprire</w:t>
-            </w:r>
-            <w:proofErr w:type="spellEnd"/>
-            <w:r>
-              <w:rPr>
-                <w:sz w:val="18"/>
-                <w:szCs w:val="18"/>
-              </w:rPr>
-              <w:t xml:space="preserve"> le </w:t>
-            </w:r>
-            <w:proofErr w:type="spellStart"/>
-            <w:r>
-              <w:rPr>
-                <w:sz w:val="18"/>
-                <w:szCs w:val="18"/>
-              </w:rPr>
-              <w:t>impostazioni</w:t>
-            </w:r>
-            <w:proofErr w:type="spellEnd"/>
+            <w:r>
+              <w:rPr>
+                <w:sz w:val="18"/>
+                <w:szCs w:val="18"/>
+              </w:rPr>
+              <w:t>Aprire le impostazioni</w:t>
+            </w:r>
           </w:p>
         </w:tc>
       </w:tr>
@@ -10385,41 +9802,13 @@
                 <w:szCs w:val="18"/>
               </w:rPr>
             </w:pPr>
-            <w:proofErr w:type="spellStart"/>
-            <w:r>
-              <w:rPr>
-                <w:b/>
-                <w:sz w:val="18"/>
-                <w:szCs w:val="18"/>
-              </w:rPr>
-              <w:t>Risultati</w:t>
-            </w:r>
-            <w:proofErr w:type="spellEnd"/>
-            <w:r>
-              <w:rPr>
-                <w:b/>
-                <w:sz w:val="18"/>
-                <w:szCs w:val="18"/>
-              </w:rPr>
-              <w:t xml:space="preserve"> </w:t>
-            </w:r>
-            <w:proofErr w:type="spellStart"/>
-            <w:r>
-              <w:rPr>
-                <w:b/>
-                <w:sz w:val="18"/>
-                <w:szCs w:val="18"/>
-              </w:rPr>
-              <w:t>attesi</w:t>
-            </w:r>
-            <w:proofErr w:type="spellEnd"/>
-            <w:r>
-              <w:rPr>
-                <w:b/>
-                <w:sz w:val="18"/>
-                <w:szCs w:val="18"/>
-              </w:rPr>
-              <w:t>:</w:t>
+            <w:r>
+              <w:rPr>
+                <w:b/>
+                <w:sz w:val="18"/>
+                <w:szCs w:val="18"/>
+              </w:rPr>
+              <w:t>Risultati attesi:</w:t>
             </w:r>
           </w:p>
         </w:tc>
@@ -10461,37 +9850,12 @@
                 <w:szCs w:val="18"/>
               </w:rPr>
             </w:pPr>
-            <w:proofErr w:type="spellStart"/>
-            <w:r>
-              <w:rPr>
-                <w:sz w:val="18"/>
-                <w:szCs w:val="18"/>
-              </w:rPr>
-              <w:t>Modificare</w:t>
-            </w:r>
-            <w:proofErr w:type="spellEnd"/>
-            <w:r>
-              <w:rPr>
-                <w:sz w:val="18"/>
-                <w:szCs w:val="18"/>
-              </w:rPr>
-              <w:t xml:space="preserve"> le </w:t>
-            </w:r>
-            <w:proofErr w:type="spellStart"/>
-            <w:r>
-              <w:rPr>
-                <w:sz w:val="18"/>
-                <w:szCs w:val="18"/>
-              </w:rPr>
-              <w:t>immagini</w:t>
-            </w:r>
-            <w:proofErr w:type="spellEnd"/>
-            <w:r>
-              <w:rPr>
-                <w:sz w:val="18"/>
-                <w:szCs w:val="18"/>
-              </w:rPr>
-              <w:t xml:space="preserve"> pop-up</w:t>
+            <w:r>
+              <w:rPr>
+                <w:sz w:val="18"/>
+                <w:szCs w:val="18"/>
+              </w:rPr>
+              <w:t>Modificare le immagini pop-up</w:t>
             </w:r>
           </w:p>
           <w:p>
@@ -10528,47 +9892,13 @@
                 <w:szCs w:val="18"/>
               </w:rPr>
             </w:pPr>
-            <w:proofErr w:type="spellStart"/>
-            <w:r>
-              <w:rPr>
-                <w:sz w:val="18"/>
-                <w:szCs w:val="18"/>
-              </w:rPr>
-              <w:t>Richiedere</w:t>
-            </w:r>
-            <w:proofErr w:type="spellEnd"/>
-            <w:r>
-              <w:rPr>
-                <w:sz w:val="18"/>
-                <w:szCs w:val="18"/>
-              </w:rPr>
-              <w:t xml:space="preserve"> un report </w:t>
-            </w:r>
-            <w:proofErr w:type="spellStart"/>
-            <w:r>
-              <w:rPr>
-                <w:sz w:val="18"/>
-                <w:szCs w:val="18"/>
-              </w:rPr>
-              <w:t>sulle</w:t>
-            </w:r>
-            <w:proofErr w:type="spellEnd"/>
-            <w:r>
-              <w:rPr>
-                <w:sz w:val="18"/>
-                <w:szCs w:val="18"/>
-              </w:rPr>
-              <w:t xml:space="preserve"> </w:t>
-            </w:r>
-            <w:proofErr w:type="spellStart"/>
-            <w:r>
-              <w:rPr>
-                <w:sz w:val="18"/>
-                <w:szCs w:val="18"/>
-              </w:rPr>
-              <w:t>statistiche</w:t>
-            </w:r>
-            <w:proofErr w:type="spellEnd"/>
+            <w:r>
+              <w:rPr>
+                <w:sz w:val="18"/>
+                <w:szCs w:val="18"/>
+              </w:rPr>
+              <w:t>Richiedere un report sulle statistiche</w:t>
+            </w:r>
           </w:p>
           <w:p>
             <w:pPr>
@@ -10804,31 +10134,13 @@
                 <w:szCs w:val="18"/>
               </w:rPr>
             </w:pPr>
-            <w:proofErr w:type="spellStart"/>
-            <w:r>
-              <w:rPr>
-                <w:sz w:val="18"/>
-                <w:szCs w:val="18"/>
-              </w:rPr>
-              <w:t>Risposta</w:t>
-            </w:r>
-            <w:proofErr w:type="spellEnd"/>
-            <w:r>
-              <w:rPr>
-                <w:sz w:val="18"/>
-                <w:szCs w:val="18"/>
-              </w:rPr>
-              <w:t xml:space="preserve"> </w:t>
-            </w:r>
-            <w:proofErr w:type="spellStart"/>
-            <w:r>
-              <w:rPr>
-                <w:sz w:val="18"/>
-                <w:szCs w:val="18"/>
-              </w:rPr>
-              <w:t>Emotiva</w:t>
-            </w:r>
-            <w:proofErr w:type="spellEnd"/>
+            <w:r>
+              <w:rPr>
+                <w:sz w:val="18"/>
+                <w:szCs w:val="18"/>
+              </w:rPr>
+              <w:t>Risposta Emotiva</w:t>
+            </w:r>
           </w:p>
         </w:tc>
       </w:tr>
@@ -10850,23 +10162,13 @@
                 <w:szCs w:val="18"/>
               </w:rPr>
             </w:pPr>
-            <w:proofErr w:type="spellStart"/>
-            <w:r>
-              <w:rPr>
-                <w:b/>
-                <w:sz w:val="18"/>
-                <w:szCs w:val="18"/>
-              </w:rPr>
-              <w:t>Descrizione</w:t>
-            </w:r>
-            <w:proofErr w:type="spellEnd"/>
-            <w:r>
-              <w:rPr>
-                <w:b/>
-                <w:sz w:val="18"/>
-                <w:szCs w:val="18"/>
-              </w:rPr>
-              <w:t>:</w:t>
+            <w:r>
+              <w:rPr>
+                <w:b/>
+                <w:sz w:val="18"/>
+                <w:szCs w:val="18"/>
+              </w:rPr>
+              <w:t>Descrizione:</w:t>
             </w:r>
           </w:p>
         </w:tc>
@@ -10949,39 +10251,23 @@
                 <w:szCs w:val="18"/>
                 <w:lang w:val="it-CH"/>
               </w:rPr>
-              <w:t xml:space="preserve">-L’icona nel </w:t>
-            </w:r>
-            <w:proofErr w:type="spellStart"/>
-            <w:r>
+              <w:t>-L’icona nel Tray di Windows</w:t>
+            </w:r>
+          </w:p>
+          <w:p>
+            <w:pPr>
+              <w:pStyle w:val="BodyTextChar"/>
               <w:rPr>
                 <w:sz w:val="18"/>
                 <w:szCs w:val="18"/>
                 <w:lang w:val="it-CH"/>
               </w:rPr>
-              <w:t>Tray</w:t>
-            </w:r>
-            <w:proofErr w:type="spellEnd"/>
+            </w:pPr>
             <w:r>
               <w:rPr>
                 <w:sz w:val="18"/>
                 <w:szCs w:val="18"/>
                 <w:lang w:val="it-CH"/>
-              </w:rPr>
-              <w:t xml:space="preserve"> di Windows</w:t>
-            </w:r>
-          </w:p>
-          <w:p>
-            <w:pPr>
-              <w:pStyle w:val="BodyTextChar"/>
-              <w:rPr>
-                <w:sz w:val="18"/>
-                <w:szCs w:val="18"/>
-              </w:rPr>
-            </w:pPr>
-            <w:r>
-              <w:rPr>
-                <w:sz w:val="18"/>
-                <w:szCs w:val="18"/>
               </w:rPr>
               <w:t>-Funzionamento riconosciemto facciale</w:t>
             </w:r>
@@ -11006,23 +10292,13 @@
                 <w:szCs w:val="18"/>
               </w:rPr>
             </w:pPr>
-            <w:proofErr w:type="spellStart"/>
-            <w:r>
-              <w:rPr>
-                <w:b/>
-                <w:sz w:val="18"/>
-                <w:szCs w:val="18"/>
-              </w:rPr>
-              <w:t>Procedura</w:t>
-            </w:r>
-            <w:proofErr w:type="spellEnd"/>
-            <w:r>
-              <w:rPr>
-                <w:b/>
-                <w:sz w:val="18"/>
-                <w:szCs w:val="18"/>
-              </w:rPr>
-              <w:t>:</w:t>
+            <w:r>
+              <w:rPr>
+                <w:b/>
+                <w:sz w:val="18"/>
+                <w:szCs w:val="18"/>
+              </w:rPr>
+              <w:t>Procedura:</w:t>
             </w:r>
           </w:p>
         </w:tc>
@@ -11072,41 +10348,13 @@
                 <w:szCs w:val="18"/>
               </w:rPr>
             </w:pPr>
-            <w:proofErr w:type="spellStart"/>
-            <w:r>
-              <w:rPr>
-                <w:b/>
-                <w:sz w:val="18"/>
-                <w:szCs w:val="18"/>
-              </w:rPr>
-              <w:t>Risultati</w:t>
-            </w:r>
-            <w:proofErr w:type="spellEnd"/>
-            <w:r>
-              <w:rPr>
-                <w:b/>
-                <w:sz w:val="18"/>
-                <w:szCs w:val="18"/>
-              </w:rPr>
-              <w:t xml:space="preserve"> </w:t>
-            </w:r>
-            <w:proofErr w:type="spellStart"/>
-            <w:r>
-              <w:rPr>
-                <w:b/>
-                <w:sz w:val="18"/>
-                <w:szCs w:val="18"/>
-              </w:rPr>
-              <w:t>attesi</w:t>
-            </w:r>
-            <w:proofErr w:type="spellEnd"/>
-            <w:r>
-              <w:rPr>
-                <w:b/>
-                <w:sz w:val="18"/>
-                <w:szCs w:val="18"/>
-              </w:rPr>
-              <w:t>:</w:t>
+            <w:r>
+              <w:rPr>
+                <w:b/>
+                <w:sz w:val="18"/>
+                <w:szCs w:val="18"/>
+              </w:rPr>
+              <w:t>Risultati attesi:</w:t>
             </w:r>
           </w:p>
         </w:tc>
@@ -11249,14 +10497,7 @@
         <w:rPr>
           <w:lang w:val="it-IT"/>
         </w:rPr>
-        <w:t xml:space="preserve"> 1.7) (ad esempio </w:t>
-      </w:r>
-      <w:proofErr w:type="spellStart"/>
-      <w:r>
-        <w:rPr>
-          <w:lang w:val="it-IT"/>
-        </w:rPr>
-        <w:t>Gan</w:t>
+        <w:t xml:space="preserve"> 1.7) (ad esempio Gan</w:t>
       </w:r>
       <w:r>
         <w:rPr>
@@ -11268,14 +10509,7 @@
         <w:rPr>
           <w:lang w:val="it-IT"/>
         </w:rPr>
-        <w:t>t</w:t>
-      </w:r>
-      <w:proofErr w:type="spellEnd"/>
-      <w:r>
-        <w:rPr>
-          <w:lang w:val="it-IT"/>
-        </w:rPr>
-        <w:t xml:space="preserve"> consuntivo).</w:t>
+        <w:t>t consuntivo).</w:t>
       </w:r>
     </w:p>
     <w:p>
@@ -11454,21 +10688,7 @@
         <w:rPr>
           <w:lang w:val="it-IT"/>
         </w:rPr>
-        <w:t xml:space="preserve">In questo progetto ho imparato ad usare un nuovo linguaggio di programmazione, </w:t>
-      </w:r>
-      <w:proofErr w:type="spellStart"/>
-      <w:r>
-        <w:rPr>
-          <w:lang w:val="it-IT"/>
-        </w:rPr>
-        <w:t>Python</w:t>
-      </w:r>
-      <w:proofErr w:type="spellEnd"/>
-      <w:r>
-        <w:rPr>
-          <w:lang w:val="it-IT"/>
-        </w:rPr>
-        <w:t xml:space="preserve">, lo conoscevo </w:t>
+        <w:t xml:space="preserve">In questo progetto ho imparato ad usare un nuovo linguaggio di programmazione, Python, lo conoscevo </w:t>
       </w:r>
       <w:r>
         <w:rPr>
@@ -11498,21 +10718,7 @@
         <w:rPr>
           <w:lang w:val="it-IT"/>
         </w:rPr>
-        <w:t xml:space="preserve"> ho capito in fretta le basi. Durante il progetto ho implementato molti pacchetti che mi hanno permesso di scoprire </w:t>
-      </w:r>
-      <w:proofErr w:type="spellStart"/>
-      <w:r>
-        <w:rPr>
-          <w:lang w:val="it-IT"/>
-        </w:rPr>
-        <w:t>Python</w:t>
-      </w:r>
-      <w:proofErr w:type="spellEnd"/>
-      <w:r>
-        <w:rPr>
-          <w:lang w:val="it-IT"/>
-        </w:rPr>
-        <w:t xml:space="preserve"> ancora di più.</w:t>
+        <w:t xml:space="preserve"> ho capito in fretta le basi. Durante il progetto ho implementato molti pacchetti che mi hanno permesso di scoprire Python ancora di più.</w:t>
       </w:r>
     </w:p>
     <w:p>
@@ -11637,11 +10843,9 @@
                 <w:lang w:val="en-GB"/>
               </w:rPr>
             </w:pPr>
-            <w:proofErr w:type="spellStart"/>
             <w:r>
               <w:t>EmoSupporter</w:t>
             </w:r>
-            <w:proofErr w:type="spellEnd"/>
           </w:p>
         </w:tc>
         <w:tc>
@@ -11818,43 +11022,25 @@
           <w:ilvl w:val="0"/>
           <w:numId w:val="8"/>
         </w:numPr>
-        <w:rPr>
-          <w:lang w:val="en-US"/>
-        </w:rPr>
       </w:pPr>
       <w:hyperlink r:id="rId11" w:history="1">
         <w:r>
           <w:rPr>
             <w:rStyle w:val="Collegamentoipertestuale"/>
-            <w:lang w:val="en-US"/>
           </w:rPr>
           <w:t>https://realpython.com/pysimplegui-python/</w:t>
         </w:r>
       </w:hyperlink>
       <w:r>
-        <w:rPr>
-          <w:lang w:val="en-US"/>
-        </w:rPr>
         <w:t xml:space="preserve">, </w:t>
       </w:r>
       <w:r>
         <w:rPr>
           <w:i/>
-          <w:lang w:val="en-US"/>
-        </w:rPr>
-        <w:t xml:space="preserve">GUI </w:t>
-      </w:r>
-      <w:r>
-        <w:rPr>
-          <w:i/>
-          <w:lang w:val="en-US"/>
-        </w:rPr>
-        <w:t>in Python</w:t>
-      </w:r>
-      <w:r>
-        <w:rPr>
-          <w:lang w:val="en-US"/>
-        </w:rPr>
+        </w:rPr>
+        <w:t>GUI in Python</w:t>
+      </w:r>
+      <w:r>
         <w:t>, 14-10-2022.</w:t>
       </w:r>
     </w:p>
@@ -11872,11 +11058,15 @@
         <w:r>
           <w:rPr>
             <w:rStyle w:val="Collegamentoipertestuale"/>
+            <w:lang w:val="en-GB"/>
           </w:rPr>
           <w:t>https://www.youtube.com/watch?v=_dWlNNkqHeQ</w:t>
         </w:r>
       </w:hyperlink>
       <w:r>
+        <w:rPr>
+          <w:lang w:val="en-GB"/>
+        </w:rPr>
         <w:t>, D</w:t>
       </w:r>
       <w:r>
@@ -11884,59 +11074,50 @@
           <w:i/>
           <w:lang w:val="en-US"/>
         </w:rPr>
-        <w:t>etect</w:t>
-      </w:r>
-      <w:bookmarkStart w:id="48" w:name="_GoBack"/>
+        <w:t>etect Emotions</w:t>
+      </w:r>
+      <w:r>
+        <w:rPr>
+          <w:lang w:val="en-US"/>
+        </w:rPr>
+        <w:t xml:space="preserve">, </w:t>
+      </w:r>
+      <w:r>
+        <w:rPr>
+          <w:lang w:val="en-US"/>
+        </w:rPr>
+        <w:t>21</w:t>
+      </w:r>
+      <w:r>
+        <w:rPr>
+          <w:lang w:val="en-US"/>
+        </w:rPr>
+        <w:t>-10-2022.</w:t>
+      </w:r>
+      <w:r>
+        <w:rPr>
+          <w:lang w:val="en-US"/>
+        </w:rPr>
+        <w:t xml:space="preserve"> </w:t>
+      </w:r>
+    </w:p>
+    <w:p>
+      <w:pPr>
+        <w:pStyle w:val="Titolo1"/>
+        <w:rPr>
+          <w:lang w:val="it-IT"/>
+        </w:rPr>
+      </w:pPr>
+      <w:bookmarkStart w:id="48" w:name="_Toc461179235"/>
+      <w:bookmarkStart w:id="49" w:name="_Toc114831622"/>
+      <w:r>
+        <w:rPr>
+          <w:lang w:val="it-IT"/>
+        </w:rPr>
+        <w:t>Allegati</w:t>
+      </w:r>
       <w:bookmarkEnd w:id="48"/>
-      <w:r>
-        <w:rPr>
-          <w:i/>
-          <w:lang w:val="en-US"/>
-        </w:rPr>
-        <w:t xml:space="preserve"> Emotions</w:t>
-      </w:r>
-      <w:r>
-        <w:rPr>
-          <w:lang w:val="en-US"/>
-        </w:rPr>
-        <w:t xml:space="preserve">, </w:t>
-      </w:r>
-      <w:r>
-        <w:rPr>
-          <w:lang w:val="en-US"/>
-        </w:rPr>
-        <w:t>21</w:t>
-      </w:r>
-      <w:r>
-        <w:rPr>
-          <w:lang w:val="en-US"/>
-        </w:rPr>
-        <w:t>-10-2022.</w:t>
-      </w:r>
-      <w:r>
-        <w:rPr>
-          <w:lang w:val="en-US"/>
-        </w:rPr>
-        <w:t xml:space="preserve"> </w:t>
-      </w:r>
-    </w:p>
-    <w:p>
-      <w:pPr>
-        <w:pStyle w:val="Titolo1"/>
-        <w:rPr>
-          <w:lang w:val="it-IT"/>
-        </w:rPr>
-      </w:pPr>
-      <w:bookmarkStart w:id="49" w:name="_Toc461179235"/>
-      <w:bookmarkStart w:id="50" w:name="_Toc114831622"/>
-      <w:r>
-        <w:rPr>
-          <w:lang w:val="it-IT"/>
-        </w:rPr>
-        <w:t>Allegati</w:t>
-      </w:r>
       <w:bookmarkEnd w:id="49"/>
-      <w:bookmarkEnd w:id="50"/>
     </w:p>
     <w:p>
       <w:pPr>
@@ -12124,7 +11305,7 @@
 </file>
 
 <file path=word/endnotes.xml><?xml version="1.0" encoding="utf-8"?>
-<w:endnotes xmlns:wpc="http://schemas.microsoft.com/office/word/2010/wordprocessingCanvas" xmlns:cx="http://schemas.microsoft.com/office/drawing/2014/chartex" xmlns:cx1="http://schemas.microsoft.com/office/drawing/2015/9/8/chartex" xmlns:cx2="http://schemas.microsoft.com/office/drawing/2015/10/21/chartex" xmlns:cx3="http://schemas.microsoft.com/office/drawing/2016/5/9/chartex" xmlns:cx4="http://schemas.microsoft.com/office/drawing/2016/5/10/chartex" xmlns:cx5="http://schemas.microsoft.com/office/drawing/2016/5/11/chartex" xmlns:cx6="http://schemas.microsoft.com/office/drawing/2016/5/12/chartex" xmlns:cx7="http://schemas.microsoft.com/office/drawing/2016/5/13/chartex" xmlns:cx8="http://schemas.microsoft.com/office/drawing/2016/5/14/chartex" xmlns:mc="http://schemas.openxmlformats.org/markup-compatibility/2006" xmlns:aink="http://schemas.microsoft.com/office/drawing/2016/ink" xmlns:am3d="http://schemas.microsoft.com/office/drawing/2017/model3d" xmlns:o="urn:schemas-microsoft-com:office:office" xmlns:r="http://schemas.openxmlformats.org/officeDocument/2006/relationships" xmlns:m="http://schemas.openxmlformats.org/officeDocument/2006/math" xmlns:v="urn:schemas-microsoft-com:vml" xmlns:wp14="http://schemas.microsoft.com/office/word/2010/wordprocessingDrawing" xmlns:wp="http://schemas.openxmlformats.org/drawingml/2006/wordprocessingDrawing" xmlns:w10="urn:schemas-microsoft-com:office:word" xmlns:w="http://schemas.openxmlformats.org/wordprocessingml/2006/main" xmlns:w14="http://schemas.microsoft.com/office/word/2010/wordml" xmlns:w15="http://schemas.microsoft.com/office/word/2012/wordml" xmlns:w16cid="http://schemas.microsoft.com/office/word/2016/wordml/cid" xmlns:w16se="http://schemas.microsoft.com/office/word/2015/wordml/symex" xmlns:wpg="http://schemas.microsoft.com/office/word/2010/wordprocessingGroup" xmlns:wpi="http://schemas.microsoft.com/office/word/2010/wordprocessingInk" xmlns:wne="http://schemas.microsoft.com/office/word/2006/wordml" xmlns:wps="http://schemas.microsoft.com/office/word/2010/wordprocessingShape" mc:Ignorable="w14 w15 w16se w16cid wp14">
+<w:endnotes xmlns:wpc="http://schemas.microsoft.com/office/word/2010/wordprocessingCanvas" xmlns:cx="http://schemas.microsoft.com/office/drawing/2014/chartex" xmlns:cx1="http://schemas.microsoft.com/office/drawing/2015/9/8/chartex" xmlns:cx2="http://schemas.microsoft.com/office/drawing/2015/10/21/chartex" xmlns:cx3="http://schemas.microsoft.com/office/drawing/2016/5/9/chartex" xmlns:cx4="http://schemas.microsoft.com/office/drawing/2016/5/10/chartex" xmlns:cx5="http://schemas.microsoft.com/office/drawing/2016/5/11/chartex" xmlns:cx6="http://schemas.microsoft.com/office/drawing/2016/5/12/chartex" xmlns:cx7="http://schemas.microsoft.com/office/drawing/2016/5/13/chartex" xmlns:cx8="http://schemas.microsoft.com/office/drawing/2016/5/14/chartex" xmlns:mc="http://schemas.openxmlformats.org/markup-compatibility/2006" xmlns:aink="http://schemas.microsoft.com/office/drawing/2016/ink" xmlns:am3d="http://schemas.microsoft.com/office/drawing/2017/model3d" xmlns:o="urn:schemas-microsoft-com:office:office" xmlns:oel="http://schemas.microsoft.com/office/2019/extlst" xmlns:r="http://schemas.openxmlformats.org/officeDocument/2006/relationships" xmlns:m="http://schemas.openxmlformats.org/officeDocument/2006/math" xmlns:v="urn:schemas-microsoft-com:vml" xmlns:wp14="http://schemas.microsoft.com/office/word/2010/wordprocessingDrawing" xmlns:wp="http://schemas.openxmlformats.org/drawingml/2006/wordprocessingDrawing" xmlns:w10="urn:schemas-microsoft-com:office:word" xmlns:w="http://schemas.openxmlformats.org/wordprocessingml/2006/main" xmlns:w14="http://schemas.microsoft.com/office/word/2010/wordml" xmlns:w15="http://schemas.microsoft.com/office/word/2012/wordml" xmlns:w16cex="http://schemas.microsoft.com/office/word/2018/wordml/cex" xmlns:w16cid="http://schemas.microsoft.com/office/word/2016/wordml/cid" xmlns:w16="http://schemas.microsoft.com/office/word/2018/wordml" xmlns:w16sdtdh="http://schemas.microsoft.com/office/word/2020/wordml/sdtdatahash" xmlns:w16se="http://schemas.microsoft.com/office/word/2015/wordml/symex" xmlns:wpg="http://schemas.microsoft.com/office/word/2010/wordprocessingGroup" xmlns:wpi="http://schemas.microsoft.com/office/word/2010/wordprocessingInk" xmlns:wne="http://schemas.microsoft.com/office/word/2006/wordml" xmlns:wps="http://schemas.microsoft.com/office/word/2010/wordprocessingShape" mc:Ignorable="w14 w15 w16se w16cid w16 w16cex w16sdtdh wp14">
   <w:endnote w:type="separator" w:id="-1">
     <w:p>
       <w:r>
@@ -12143,7 +11324,7 @@
 </file>
 
 <file path=word/footer1.xml><?xml version="1.0" encoding="utf-8"?>
-<w:ftr xmlns:wpc="http://schemas.microsoft.com/office/word/2010/wordprocessingCanvas" xmlns:cx="http://schemas.microsoft.com/office/drawing/2014/chartex" xmlns:cx1="http://schemas.microsoft.com/office/drawing/2015/9/8/chartex" xmlns:cx2="http://schemas.microsoft.com/office/drawing/2015/10/21/chartex" xmlns:cx3="http://schemas.microsoft.com/office/drawing/2016/5/9/chartex" xmlns:cx4="http://schemas.microsoft.com/office/drawing/2016/5/10/chartex" xmlns:cx5="http://schemas.microsoft.com/office/drawing/2016/5/11/chartex" xmlns:cx6="http://schemas.microsoft.com/office/drawing/2016/5/12/chartex" xmlns:cx7="http://schemas.microsoft.com/office/drawing/2016/5/13/chartex" xmlns:cx8="http://schemas.microsoft.com/office/drawing/2016/5/14/chartex" xmlns:mc="http://schemas.openxmlformats.org/markup-compatibility/2006" xmlns:aink="http://schemas.microsoft.com/office/drawing/2016/ink" xmlns:am3d="http://schemas.microsoft.com/office/drawing/2017/model3d" xmlns:o="urn:schemas-microsoft-com:office:office" xmlns:r="http://schemas.openxmlformats.org/officeDocument/2006/relationships" xmlns:m="http://schemas.openxmlformats.org/officeDocument/2006/math" xmlns:v="urn:schemas-microsoft-com:vml" xmlns:wp14="http://schemas.microsoft.com/office/word/2010/wordprocessingDrawing" xmlns:wp="http://schemas.openxmlformats.org/drawingml/2006/wordprocessingDrawing" xmlns:w10="urn:schemas-microsoft-com:office:word" xmlns:w="http://schemas.openxmlformats.org/wordprocessingml/2006/main" xmlns:w14="http://schemas.microsoft.com/office/word/2010/wordml" xmlns:w15="http://schemas.microsoft.com/office/word/2012/wordml" xmlns:w16cid="http://schemas.microsoft.com/office/word/2016/wordml/cid" xmlns:w16se="http://schemas.microsoft.com/office/word/2015/wordml/symex" xmlns:wpg="http://schemas.microsoft.com/office/word/2010/wordprocessingGroup" xmlns:wpi="http://schemas.microsoft.com/office/word/2010/wordprocessingInk" xmlns:wne="http://schemas.microsoft.com/office/word/2006/wordml" xmlns:wps="http://schemas.microsoft.com/office/word/2010/wordprocessingShape" mc:Ignorable="w14 w15 w16se w16cid wp14">
+<w:ftr xmlns:wpc="http://schemas.microsoft.com/office/word/2010/wordprocessingCanvas" xmlns:cx="http://schemas.microsoft.com/office/drawing/2014/chartex" xmlns:cx1="http://schemas.microsoft.com/office/drawing/2015/9/8/chartex" xmlns:cx2="http://schemas.microsoft.com/office/drawing/2015/10/21/chartex" xmlns:cx3="http://schemas.microsoft.com/office/drawing/2016/5/9/chartex" xmlns:cx4="http://schemas.microsoft.com/office/drawing/2016/5/10/chartex" xmlns:cx5="http://schemas.microsoft.com/office/drawing/2016/5/11/chartex" xmlns:cx6="http://schemas.microsoft.com/office/drawing/2016/5/12/chartex" xmlns:cx7="http://schemas.microsoft.com/office/drawing/2016/5/13/chartex" xmlns:cx8="http://schemas.microsoft.com/office/drawing/2016/5/14/chartex" xmlns:mc="http://schemas.openxmlformats.org/markup-compatibility/2006" xmlns:aink="http://schemas.microsoft.com/office/drawing/2016/ink" xmlns:am3d="http://schemas.microsoft.com/office/drawing/2017/model3d" xmlns:o="urn:schemas-microsoft-com:office:office" xmlns:oel="http://schemas.microsoft.com/office/2019/extlst" xmlns:r="http://schemas.openxmlformats.org/officeDocument/2006/relationships" xmlns:m="http://schemas.openxmlformats.org/officeDocument/2006/math" xmlns:v="urn:schemas-microsoft-com:vml" xmlns:wp14="http://schemas.microsoft.com/office/word/2010/wordprocessingDrawing" xmlns:wp="http://schemas.openxmlformats.org/drawingml/2006/wordprocessingDrawing" xmlns:w10="urn:schemas-microsoft-com:office:word" xmlns:w="http://schemas.openxmlformats.org/wordprocessingml/2006/main" xmlns:w14="http://schemas.microsoft.com/office/word/2010/wordml" xmlns:w15="http://schemas.microsoft.com/office/word/2012/wordml" xmlns:w16cex="http://schemas.microsoft.com/office/word/2018/wordml/cex" xmlns:w16cid="http://schemas.microsoft.com/office/word/2016/wordml/cid" xmlns:w16="http://schemas.microsoft.com/office/word/2018/wordml" xmlns:w16sdtdh="http://schemas.microsoft.com/office/word/2020/wordml/sdtdatahash" xmlns:w16se="http://schemas.microsoft.com/office/word/2015/wordml/symex" xmlns:wpg="http://schemas.microsoft.com/office/word/2010/wordprocessingGroup" xmlns:wpi="http://schemas.microsoft.com/office/word/2010/wordprocessingInk" xmlns:wne="http://schemas.microsoft.com/office/word/2006/wordml" xmlns:wps="http://schemas.microsoft.com/office/word/2010/wordprocessingShape" mc:Ignorable="w14 w15 w16se w16cid w16 w16cex w16sdtdh wp14">
   <w:p>
     <w:pPr>
       <w:pStyle w:val="Pidipagina"/>
@@ -12154,27 +11335,14 @@
     <w:r>
       <w:tab/>
     </w:r>
-    <w:r>
-      <w:fldChar w:fldCharType="begin"/>
-    </w:r>
-    <w:r>
-      <w:instrText xml:space="preserve"> FILENAME </w:instrText>
-    </w:r>
-    <w:r>
-      <w:fldChar w:fldCharType="separate"/>
-    </w:r>
-    <w:r>
-      <w:rPr>
-        <w:noProof/>
-      </w:rPr>
-      <w:t>Documentazione_EmoSupporter.docx</w:t>
-    </w:r>
-    <w:r>
-      <w:rPr>
-        <w:noProof/>
-      </w:rPr>
-      <w:fldChar w:fldCharType="end"/>
-    </w:r>
+    <w:fldSimple w:instr=" FILENAME ">
+      <w:r>
+        <w:rPr>
+          <w:noProof/>
+        </w:rPr>
+        <w:t>Documentazione_EmoSupporter.docx</w:t>
+      </w:r>
+    </w:fldSimple>
     <w:r>
       <w:tab/>
       <w:t xml:space="preserve">Versione: 09.12.2022 </w:t>
@@ -12184,7 +11352,7 @@
 </file>
 
 <file path=word/footer2.xml><?xml version="1.0" encoding="utf-8"?>
-<w:ftr xmlns:wpc="http://schemas.microsoft.com/office/word/2010/wordprocessingCanvas" xmlns:cx="http://schemas.microsoft.com/office/drawing/2014/chartex" xmlns:cx1="http://schemas.microsoft.com/office/drawing/2015/9/8/chartex" xmlns:cx2="http://schemas.microsoft.com/office/drawing/2015/10/21/chartex" xmlns:cx3="http://schemas.microsoft.com/office/drawing/2016/5/9/chartex" xmlns:cx4="http://schemas.microsoft.com/office/drawing/2016/5/10/chartex" xmlns:cx5="http://schemas.microsoft.com/office/drawing/2016/5/11/chartex" xmlns:cx6="http://schemas.microsoft.com/office/drawing/2016/5/12/chartex" xmlns:cx7="http://schemas.microsoft.com/office/drawing/2016/5/13/chartex" xmlns:cx8="http://schemas.microsoft.com/office/drawing/2016/5/14/chartex" xmlns:mc="http://schemas.openxmlformats.org/markup-compatibility/2006" xmlns:aink="http://schemas.microsoft.com/office/drawing/2016/ink" xmlns:am3d="http://schemas.microsoft.com/office/drawing/2017/model3d" xmlns:o="urn:schemas-microsoft-com:office:office" xmlns:r="http://schemas.openxmlformats.org/officeDocument/2006/relationships" xmlns:m="http://schemas.openxmlformats.org/officeDocument/2006/math" xmlns:v="urn:schemas-microsoft-com:vml" xmlns:wp14="http://schemas.microsoft.com/office/word/2010/wordprocessingDrawing" xmlns:wp="http://schemas.openxmlformats.org/drawingml/2006/wordprocessingDrawing" xmlns:w10="urn:schemas-microsoft-com:office:word" xmlns:w="http://schemas.openxmlformats.org/wordprocessingml/2006/main" xmlns:w14="http://schemas.microsoft.com/office/word/2010/wordml" xmlns:w15="http://schemas.microsoft.com/office/word/2012/wordml" xmlns:w16cid="http://schemas.microsoft.com/office/word/2016/wordml/cid" xmlns:w16se="http://schemas.microsoft.com/office/word/2015/wordml/symex" xmlns:wpg="http://schemas.microsoft.com/office/word/2010/wordprocessingGroup" xmlns:wpi="http://schemas.microsoft.com/office/word/2010/wordprocessingInk" xmlns:wne="http://schemas.microsoft.com/office/word/2006/wordml" xmlns:wps="http://schemas.microsoft.com/office/word/2010/wordprocessingShape" mc:Ignorable="w14 w15 w16se w16cid wp14">
+<w:ftr xmlns:wpc="http://schemas.microsoft.com/office/word/2010/wordprocessingCanvas" xmlns:cx="http://schemas.microsoft.com/office/drawing/2014/chartex" xmlns:cx1="http://schemas.microsoft.com/office/drawing/2015/9/8/chartex" xmlns:cx2="http://schemas.microsoft.com/office/drawing/2015/10/21/chartex" xmlns:cx3="http://schemas.microsoft.com/office/drawing/2016/5/9/chartex" xmlns:cx4="http://schemas.microsoft.com/office/drawing/2016/5/10/chartex" xmlns:cx5="http://schemas.microsoft.com/office/drawing/2016/5/11/chartex" xmlns:cx6="http://schemas.microsoft.com/office/drawing/2016/5/12/chartex" xmlns:cx7="http://schemas.microsoft.com/office/drawing/2016/5/13/chartex" xmlns:cx8="http://schemas.microsoft.com/office/drawing/2016/5/14/chartex" xmlns:mc="http://schemas.openxmlformats.org/markup-compatibility/2006" xmlns:aink="http://schemas.microsoft.com/office/drawing/2016/ink" xmlns:am3d="http://schemas.microsoft.com/office/drawing/2017/model3d" xmlns:o="urn:schemas-microsoft-com:office:office" xmlns:oel="http://schemas.microsoft.com/office/2019/extlst" xmlns:r="http://schemas.openxmlformats.org/officeDocument/2006/relationships" xmlns:m="http://schemas.openxmlformats.org/officeDocument/2006/math" xmlns:v="urn:schemas-microsoft-com:vml" xmlns:wp14="http://schemas.microsoft.com/office/word/2010/wordprocessingDrawing" xmlns:wp="http://schemas.openxmlformats.org/drawingml/2006/wordprocessingDrawing" xmlns:w10="urn:schemas-microsoft-com:office:word" xmlns:w="http://schemas.openxmlformats.org/wordprocessingml/2006/main" xmlns:w14="http://schemas.microsoft.com/office/word/2010/wordml" xmlns:w15="http://schemas.microsoft.com/office/word/2012/wordml" xmlns:w16cex="http://schemas.microsoft.com/office/word/2018/wordml/cex" xmlns:w16cid="http://schemas.microsoft.com/office/word/2016/wordml/cid" xmlns:w16="http://schemas.microsoft.com/office/word/2018/wordml" xmlns:w16sdtdh="http://schemas.microsoft.com/office/word/2020/wordml/sdtdatahash" xmlns:w16se="http://schemas.microsoft.com/office/word/2015/wordml/symex" xmlns:wpg="http://schemas.microsoft.com/office/word/2010/wordprocessingGroup" xmlns:wpi="http://schemas.microsoft.com/office/word/2010/wordprocessingInk" xmlns:wne="http://schemas.microsoft.com/office/word/2006/wordml" xmlns:wps="http://schemas.microsoft.com/office/word/2010/wordprocessingShape" mc:Ignorable="w14 w15 w16se w16cid w16 w16cex w16sdtdh wp14">
   <w:tbl>
     <w:tblPr>
       <w:tblW w:w="0" w:type="auto"/>
@@ -12423,7 +11591,7 @@
 </file>
 
 <file path=word/footnotes.xml><?xml version="1.0" encoding="utf-8"?>
-<w:footnotes xmlns:wpc="http://schemas.microsoft.com/office/word/2010/wordprocessingCanvas" xmlns:cx="http://schemas.microsoft.com/office/drawing/2014/chartex" xmlns:cx1="http://schemas.microsoft.com/office/drawing/2015/9/8/chartex" xmlns:cx2="http://schemas.microsoft.com/office/drawing/2015/10/21/chartex" xmlns:cx3="http://schemas.microsoft.com/office/drawing/2016/5/9/chartex" xmlns:cx4="http://schemas.microsoft.com/office/drawing/2016/5/10/chartex" xmlns:cx5="http://schemas.microsoft.com/office/drawing/2016/5/11/chartex" xmlns:cx6="http://schemas.microsoft.com/office/drawing/2016/5/12/chartex" xmlns:cx7="http://schemas.microsoft.com/office/drawing/2016/5/13/chartex" xmlns:cx8="http://schemas.microsoft.com/office/drawing/2016/5/14/chartex" xmlns:mc="http://schemas.openxmlformats.org/markup-compatibility/2006" xmlns:aink="http://schemas.microsoft.com/office/drawing/2016/ink" xmlns:am3d="http://schemas.microsoft.com/office/drawing/2017/model3d" xmlns:o="urn:schemas-microsoft-com:office:office" xmlns:r="http://schemas.openxmlformats.org/officeDocument/2006/relationships" xmlns:m="http://schemas.openxmlformats.org/officeDocument/2006/math" xmlns:v="urn:schemas-microsoft-com:vml" xmlns:wp14="http://schemas.microsoft.com/office/word/2010/wordprocessingDrawing" xmlns:wp="http://schemas.openxmlformats.org/drawingml/2006/wordprocessingDrawing" xmlns:w10="urn:schemas-microsoft-com:office:word" xmlns:w="http://schemas.openxmlformats.org/wordprocessingml/2006/main" xmlns:w14="http://schemas.microsoft.com/office/word/2010/wordml" xmlns:w15="http://schemas.microsoft.com/office/word/2012/wordml" xmlns:w16cid="http://schemas.microsoft.com/office/word/2016/wordml/cid" xmlns:w16se="http://schemas.microsoft.com/office/word/2015/wordml/symex" xmlns:wpg="http://schemas.microsoft.com/office/word/2010/wordprocessingGroup" xmlns:wpi="http://schemas.microsoft.com/office/word/2010/wordprocessingInk" xmlns:wne="http://schemas.microsoft.com/office/word/2006/wordml" xmlns:wps="http://schemas.microsoft.com/office/word/2010/wordprocessingShape" mc:Ignorable="w14 w15 w16se w16cid wp14">
+<w:footnotes xmlns:wpc="http://schemas.microsoft.com/office/word/2010/wordprocessingCanvas" xmlns:cx="http://schemas.microsoft.com/office/drawing/2014/chartex" xmlns:cx1="http://schemas.microsoft.com/office/drawing/2015/9/8/chartex" xmlns:cx2="http://schemas.microsoft.com/office/drawing/2015/10/21/chartex" xmlns:cx3="http://schemas.microsoft.com/office/drawing/2016/5/9/chartex" xmlns:cx4="http://schemas.microsoft.com/office/drawing/2016/5/10/chartex" xmlns:cx5="http://schemas.microsoft.com/office/drawing/2016/5/11/chartex" xmlns:cx6="http://schemas.microsoft.com/office/drawing/2016/5/12/chartex" xmlns:cx7="http://schemas.microsoft.com/office/drawing/2016/5/13/chartex" xmlns:cx8="http://schemas.microsoft.com/office/drawing/2016/5/14/chartex" xmlns:mc="http://schemas.openxmlformats.org/markup-compatibility/2006" xmlns:aink="http://schemas.microsoft.com/office/drawing/2016/ink" xmlns:am3d="http://schemas.microsoft.com/office/drawing/2017/model3d" xmlns:o="urn:schemas-microsoft-com:office:office" xmlns:oel="http://schemas.microsoft.com/office/2019/extlst" xmlns:r="http://schemas.openxmlformats.org/officeDocument/2006/relationships" xmlns:m="http://schemas.openxmlformats.org/officeDocument/2006/math" xmlns:v="urn:schemas-microsoft-com:vml" xmlns:wp14="http://schemas.microsoft.com/office/word/2010/wordprocessingDrawing" xmlns:wp="http://schemas.openxmlformats.org/drawingml/2006/wordprocessingDrawing" xmlns:w10="urn:schemas-microsoft-com:office:word" xmlns:w="http://schemas.openxmlformats.org/wordprocessingml/2006/main" xmlns:w14="http://schemas.microsoft.com/office/word/2010/wordml" xmlns:w15="http://schemas.microsoft.com/office/word/2012/wordml" xmlns:w16cex="http://schemas.microsoft.com/office/word/2018/wordml/cex" xmlns:w16cid="http://schemas.microsoft.com/office/word/2016/wordml/cid" xmlns:w16="http://schemas.microsoft.com/office/word/2018/wordml" xmlns:w16sdtdh="http://schemas.microsoft.com/office/word/2020/wordml/sdtdatahash" xmlns:w16se="http://schemas.microsoft.com/office/word/2015/wordml/symex" xmlns:wpg="http://schemas.microsoft.com/office/word/2010/wordprocessingGroup" xmlns:wpi="http://schemas.microsoft.com/office/word/2010/wordprocessingInk" xmlns:wne="http://schemas.microsoft.com/office/word/2006/wordml" xmlns:wps="http://schemas.microsoft.com/office/word/2010/wordprocessingShape" mc:Ignorable="w14 w15 w16se w16cid w16 w16cex w16sdtdh wp14">
   <w:footnote w:type="separator" w:id="-1">
     <w:p>
       <w:r>
@@ -12442,7 +11610,7 @@
 </file>
 
 <file path=word/header1.xml><?xml version="1.0" encoding="utf-8"?>
-<w:hdr xmlns:wpc="http://schemas.microsoft.com/office/word/2010/wordprocessingCanvas" xmlns:cx="http://schemas.microsoft.com/office/drawing/2014/chartex" xmlns:cx1="http://schemas.microsoft.com/office/drawing/2015/9/8/chartex" xmlns:cx2="http://schemas.microsoft.com/office/drawing/2015/10/21/chartex" xmlns:cx3="http://schemas.microsoft.com/office/drawing/2016/5/9/chartex" xmlns:cx4="http://schemas.microsoft.com/office/drawing/2016/5/10/chartex" xmlns:cx5="http://schemas.microsoft.com/office/drawing/2016/5/11/chartex" xmlns:cx6="http://schemas.microsoft.com/office/drawing/2016/5/12/chartex" xmlns:cx7="http://schemas.microsoft.com/office/drawing/2016/5/13/chartex" xmlns:cx8="http://schemas.microsoft.com/office/drawing/2016/5/14/chartex" xmlns:mc="http://schemas.openxmlformats.org/markup-compatibility/2006" xmlns:aink="http://schemas.microsoft.com/office/drawing/2016/ink" xmlns:am3d="http://schemas.microsoft.com/office/drawing/2017/model3d" xmlns:o="urn:schemas-microsoft-com:office:office" xmlns:r="http://schemas.openxmlformats.org/officeDocument/2006/relationships" xmlns:m="http://schemas.openxmlformats.org/officeDocument/2006/math" xmlns:v="urn:schemas-microsoft-com:vml" xmlns:wp14="http://schemas.microsoft.com/office/word/2010/wordprocessingDrawing" xmlns:wp="http://schemas.openxmlformats.org/drawingml/2006/wordprocessingDrawing" xmlns:w10="urn:schemas-microsoft-com:office:word" xmlns:w="http://schemas.openxmlformats.org/wordprocessingml/2006/main" xmlns:w14="http://schemas.microsoft.com/office/word/2010/wordml" xmlns:w15="http://schemas.microsoft.com/office/word/2012/wordml" xmlns:w16cid="http://schemas.microsoft.com/office/word/2016/wordml/cid" xmlns:w16se="http://schemas.microsoft.com/office/word/2015/wordml/symex" xmlns:wpg="http://schemas.microsoft.com/office/word/2010/wordprocessingGroup" xmlns:wpi="http://schemas.microsoft.com/office/word/2010/wordprocessingInk" xmlns:wne="http://schemas.microsoft.com/office/word/2006/wordml" xmlns:wps="http://schemas.microsoft.com/office/word/2010/wordprocessingShape" mc:Ignorable="w14 w15 w16se w16cid wp14">
+<w:hdr xmlns:wpc="http://schemas.microsoft.com/office/word/2010/wordprocessingCanvas" xmlns:cx="http://schemas.microsoft.com/office/drawing/2014/chartex" xmlns:cx1="http://schemas.microsoft.com/office/drawing/2015/9/8/chartex" xmlns:cx2="http://schemas.microsoft.com/office/drawing/2015/10/21/chartex" xmlns:cx3="http://schemas.microsoft.com/office/drawing/2016/5/9/chartex" xmlns:cx4="http://schemas.microsoft.com/office/drawing/2016/5/10/chartex" xmlns:cx5="http://schemas.microsoft.com/office/drawing/2016/5/11/chartex" xmlns:cx6="http://schemas.microsoft.com/office/drawing/2016/5/12/chartex" xmlns:cx7="http://schemas.microsoft.com/office/drawing/2016/5/13/chartex" xmlns:cx8="http://schemas.microsoft.com/office/drawing/2016/5/14/chartex" xmlns:mc="http://schemas.openxmlformats.org/markup-compatibility/2006" xmlns:aink="http://schemas.microsoft.com/office/drawing/2016/ink" xmlns:am3d="http://schemas.microsoft.com/office/drawing/2017/model3d" xmlns:o="urn:schemas-microsoft-com:office:office" xmlns:oel="http://schemas.microsoft.com/office/2019/extlst" xmlns:r="http://schemas.openxmlformats.org/officeDocument/2006/relationships" xmlns:m="http://schemas.openxmlformats.org/officeDocument/2006/math" xmlns:v="urn:schemas-microsoft-com:vml" xmlns:wp14="http://schemas.microsoft.com/office/word/2010/wordprocessingDrawing" xmlns:wp="http://schemas.openxmlformats.org/drawingml/2006/wordprocessingDrawing" xmlns:w10="urn:schemas-microsoft-com:office:word" xmlns:w="http://schemas.openxmlformats.org/wordprocessingml/2006/main" xmlns:w14="http://schemas.microsoft.com/office/word/2010/wordml" xmlns:w15="http://schemas.microsoft.com/office/word/2012/wordml" xmlns:w16cex="http://schemas.microsoft.com/office/word/2018/wordml/cex" xmlns:w16cid="http://schemas.microsoft.com/office/word/2016/wordml/cid" xmlns:w16="http://schemas.microsoft.com/office/word/2018/wordml" xmlns:w16sdtdh="http://schemas.microsoft.com/office/word/2020/wordml/sdtdatahash" xmlns:w16se="http://schemas.microsoft.com/office/word/2015/wordml/symex" xmlns:wpg="http://schemas.microsoft.com/office/word/2010/wordprocessingGroup" xmlns:wpi="http://schemas.microsoft.com/office/word/2010/wordprocessingInk" xmlns:wne="http://schemas.microsoft.com/office/word/2006/wordml" xmlns:wps="http://schemas.microsoft.com/office/word/2010/wordprocessingShape" mc:Ignorable="w14 w15 w16se w16cid w16 w16cex w16sdtdh wp14">
   <w:tbl>
     <w:tblPr>
       <w:tblW w:w="9639" w:type="dxa"/>
@@ -12811,7 +11979,7 @@
 </file>
 
 <file path=word/header2.xml><?xml version="1.0" encoding="utf-8"?>
-<w:hdr xmlns:wpc="http://schemas.microsoft.com/office/word/2010/wordprocessingCanvas" xmlns:cx="http://schemas.microsoft.com/office/drawing/2014/chartex" xmlns:cx1="http://schemas.microsoft.com/office/drawing/2015/9/8/chartex" xmlns:cx2="http://schemas.microsoft.com/office/drawing/2015/10/21/chartex" xmlns:cx3="http://schemas.microsoft.com/office/drawing/2016/5/9/chartex" xmlns:cx4="http://schemas.microsoft.com/office/drawing/2016/5/10/chartex" xmlns:cx5="http://schemas.microsoft.com/office/drawing/2016/5/11/chartex" xmlns:cx6="http://schemas.microsoft.com/office/drawing/2016/5/12/chartex" xmlns:cx7="http://schemas.microsoft.com/office/drawing/2016/5/13/chartex" xmlns:cx8="http://schemas.microsoft.com/office/drawing/2016/5/14/chartex" xmlns:mc="http://schemas.openxmlformats.org/markup-compatibility/2006" xmlns:aink="http://schemas.microsoft.com/office/drawing/2016/ink" xmlns:am3d="http://schemas.microsoft.com/office/drawing/2017/model3d" xmlns:o="urn:schemas-microsoft-com:office:office" xmlns:r="http://schemas.openxmlformats.org/officeDocument/2006/relationships" xmlns:m="http://schemas.openxmlformats.org/officeDocument/2006/math" xmlns:v="urn:schemas-microsoft-com:vml" xmlns:wp14="http://schemas.microsoft.com/office/word/2010/wordprocessingDrawing" xmlns:wp="http://schemas.openxmlformats.org/drawingml/2006/wordprocessingDrawing" xmlns:w10="urn:schemas-microsoft-com:office:word" xmlns:w="http://schemas.openxmlformats.org/wordprocessingml/2006/main" xmlns:w14="http://schemas.microsoft.com/office/word/2010/wordml" xmlns:w15="http://schemas.microsoft.com/office/word/2012/wordml" xmlns:w16cid="http://schemas.microsoft.com/office/word/2016/wordml/cid" xmlns:w16se="http://schemas.microsoft.com/office/word/2015/wordml/symex" xmlns:wpg="http://schemas.microsoft.com/office/word/2010/wordprocessingGroup" xmlns:wpi="http://schemas.microsoft.com/office/word/2010/wordprocessingInk" xmlns:wne="http://schemas.microsoft.com/office/word/2006/wordml" xmlns:wps="http://schemas.microsoft.com/office/word/2010/wordprocessingShape" mc:Ignorable="w14 w15 w16se w16cid wp14">
+<w:hdr xmlns:wpc="http://schemas.microsoft.com/office/word/2010/wordprocessingCanvas" xmlns:cx="http://schemas.microsoft.com/office/drawing/2014/chartex" xmlns:cx1="http://schemas.microsoft.com/office/drawing/2015/9/8/chartex" xmlns:cx2="http://schemas.microsoft.com/office/drawing/2015/10/21/chartex" xmlns:cx3="http://schemas.microsoft.com/office/drawing/2016/5/9/chartex" xmlns:cx4="http://schemas.microsoft.com/office/drawing/2016/5/10/chartex" xmlns:cx5="http://schemas.microsoft.com/office/drawing/2016/5/11/chartex" xmlns:cx6="http://schemas.microsoft.com/office/drawing/2016/5/12/chartex" xmlns:cx7="http://schemas.microsoft.com/office/drawing/2016/5/13/chartex" xmlns:cx8="http://schemas.microsoft.com/office/drawing/2016/5/14/chartex" xmlns:mc="http://schemas.openxmlformats.org/markup-compatibility/2006" xmlns:aink="http://schemas.microsoft.com/office/drawing/2016/ink" xmlns:am3d="http://schemas.microsoft.com/office/drawing/2017/model3d" xmlns:o="urn:schemas-microsoft-com:office:office" xmlns:oel="http://schemas.microsoft.com/office/2019/extlst" xmlns:r="http://schemas.openxmlformats.org/officeDocument/2006/relationships" xmlns:m="http://schemas.openxmlformats.org/officeDocument/2006/math" xmlns:v="urn:schemas-microsoft-com:vml" xmlns:wp14="http://schemas.microsoft.com/office/word/2010/wordprocessingDrawing" xmlns:wp="http://schemas.openxmlformats.org/drawingml/2006/wordprocessingDrawing" xmlns:w10="urn:schemas-microsoft-com:office:word" xmlns:w="http://schemas.openxmlformats.org/wordprocessingml/2006/main" xmlns:w14="http://schemas.microsoft.com/office/word/2010/wordml" xmlns:w15="http://schemas.microsoft.com/office/word/2012/wordml" xmlns:w16cex="http://schemas.microsoft.com/office/word/2018/wordml/cex" xmlns:w16cid="http://schemas.microsoft.com/office/word/2016/wordml/cid" xmlns:w16="http://schemas.microsoft.com/office/word/2018/wordml" xmlns:w16sdtdh="http://schemas.microsoft.com/office/word/2020/wordml/sdtdatahash" xmlns:w16se="http://schemas.microsoft.com/office/word/2015/wordml/symex" xmlns:wpg="http://schemas.microsoft.com/office/word/2010/wordprocessingGroup" xmlns:wpi="http://schemas.microsoft.com/office/word/2010/wordprocessingInk" xmlns:wne="http://schemas.microsoft.com/office/word/2006/wordml" xmlns:wps="http://schemas.microsoft.com/office/word/2010/wordprocessingShape" mc:Ignorable="w14 w15 w16se w16cid w16 w16cex w16sdtdh wp14">
   <w:tbl>
     <w:tblPr>
       <w:tblW w:w="9644" w:type="dxa"/>
@@ -13034,7 +12202,7 @@
 </file>
 
 <file path=word/numbering.xml><?xml version="1.0" encoding="utf-8"?>
-<w:numbering xmlns:wpc="http://schemas.microsoft.com/office/word/2010/wordprocessingCanvas" xmlns:cx="http://schemas.microsoft.com/office/drawing/2014/chartex" xmlns:cx1="http://schemas.microsoft.com/office/drawing/2015/9/8/chartex" xmlns:cx2="http://schemas.microsoft.com/office/drawing/2015/10/21/chartex" xmlns:cx3="http://schemas.microsoft.com/office/drawing/2016/5/9/chartex" xmlns:cx4="http://schemas.microsoft.com/office/drawing/2016/5/10/chartex" xmlns:cx5="http://schemas.microsoft.com/office/drawing/2016/5/11/chartex" xmlns:cx6="http://schemas.microsoft.com/office/drawing/2016/5/12/chartex" xmlns:cx7="http://schemas.microsoft.com/office/drawing/2016/5/13/chartex" xmlns:cx8="http://schemas.microsoft.com/office/drawing/2016/5/14/chartex" xmlns:mc="http://schemas.openxmlformats.org/markup-compatibility/2006" xmlns:aink="http://schemas.microsoft.com/office/drawing/2016/ink" xmlns:am3d="http://schemas.microsoft.com/office/drawing/2017/model3d" xmlns:o="urn:schemas-microsoft-com:office:office" xmlns:r="http://schemas.openxmlformats.org/officeDocument/2006/relationships" xmlns:m="http://schemas.openxmlformats.org/officeDocument/2006/math" xmlns:v="urn:schemas-microsoft-com:vml" xmlns:wp14="http://schemas.microsoft.com/office/word/2010/wordprocessingDrawing" xmlns:wp="http://schemas.openxmlformats.org/drawingml/2006/wordprocessingDrawing" xmlns:w10="urn:schemas-microsoft-com:office:word" xmlns:w="http://schemas.openxmlformats.org/wordprocessingml/2006/main" xmlns:w14="http://schemas.microsoft.com/office/word/2010/wordml" xmlns:w15="http://schemas.microsoft.com/office/word/2012/wordml" xmlns:w16cid="http://schemas.microsoft.com/office/word/2016/wordml/cid" xmlns:w16se="http://schemas.microsoft.com/office/word/2015/wordml/symex" xmlns:wpg="http://schemas.microsoft.com/office/word/2010/wordprocessingGroup" xmlns:wpi="http://schemas.microsoft.com/office/word/2010/wordprocessingInk" xmlns:wne="http://schemas.microsoft.com/office/word/2006/wordml" xmlns:wps="http://schemas.microsoft.com/office/word/2010/wordprocessingShape" mc:Ignorable="w14 w15 w16se w16cid wp14">
+<w:numbering xmlns:wpc="http://schemas.microsoft.com/office/word/2010/wordprocessingCanvas" xmlns:cx="http://schemas.microsoft.com/office/drawing/2014/chartex" xmlns:cx1="http://schemas.microsoft.com/office/drawing/2015/9/8/chartex" xmlns:cx2="http://schemas.microsoft.com/office/drawing/2015/10/21/chartex" xmlns:cx3="http://schemas.microsoft.com/office/drawing/2016/5/9/chartex" xmlns:cx4="http://schemas.microsoft.com/office/drawing/2016/5/10/chartex" xmlns:cx5="http://schemas.microsoft.com/office/drawing/2016/5/11/chartex" xmlns:cx6="http://schemas.microsoft.com/office/drawing/2016/5/12/chartex" xmlns:cx7="http://schemas.microsoft.com/office/drawing/2016/5/13/chartex" xmlns:cx8="http://schemas.microsoft.com/office/drawing/2016/5/14/chartex" xmlns:mc="http://schemas.openxmlformats.org/markup-compatibility/2006" xmlns:aink="http://schemas.microsoft.com/office/drawing/2016/ink" xmlns:am3d="http://schemas.microsoft.com/office/drawing/2017/model3d" xmlns:o="urn:schemas-microsoft-com:office:office" xmlns:oel="http://schemas.microsoft.com/office/2019/extlst" xmlns:r="http://schemas.openxmlformats.org/officeDocument/2006/relationships" xmlns:m="http://schemas.openxmlformats.org/officeDocument/2006/math" xmlns:v="urn:schemas-microsoft-com:vml" xmlns:wp14="http://schemas.microsoft.com/office/word/2010/wordprocessingDrawing" xmlns:wp="http://schemas.openxmlformats.org/drawingml/2006/wordprocessingDrawing" xmlns:w10="urn:schemas-microsoft-com:office:word" xmlns:w="http://schemas.openxmlformats.org/wordprocessingml/2006/main" xmlns:w14="http://schemas.microsoft.com/office/word/2010/wordml" xmlns:w15="http://schemas.microsoft.com/office/word/2012/wordml" xmlns:w16cex="http://schemas.microsoft.com/office/word/2018/wordml/cex" xmlns:w16cid="http://schemas.microsoft.com/office/word/2016/wordml/cid" xmlns:w16="http://schemas.microsoft.com/office/word/2018/wordml" xmlns:w16sdtdh="http://schemas.microsoft.com/office/word/2020/wordml/sdtdatahash" xmlns:w16se="http://schemas.microsoft.com/office/word/2015/wordml/symex" xmlns:wpg="http://schemas.microsoft.com/office/word/2010/wordprocessingGroup" xmlns:wpi="http://schemas.microsoft.com/office/word/2010/wordprocessingInk" xmlns:wne="http://schemas.microsoft.com/office/word/2006/wordml" xmlns:wps="http://schemas.microsoft.com/office/word/2010/wordprocessingShape" mc:Ignorable="w14 w15 w16se w16cid w16 w16cex w16sdtdh wp14">
   <w:abstractNum w:abstractNumId="0" w15:restartNumberingAfterBreak="0">
     <w:nsid w:val="07004D05"/>
     <w:multiLevelType w:val="hybridMultilevel"/>
@@ -16132,109 +15300,109 @@
       </w:rPr>
     </w:lvl>
   </w:abstractNum>
-  <w:num w:numId="1">
+  <w:num w:numId="1" w16cid:durableId="1330643200">
     <w:abstractNumId w:val="16"/>
   </w:num>
-  <w:num w:numId="2">
+  <w:num w:numId="2" w16cid:durableId="1550922744">
     <w:abstractNumId w:val="5"/>
   </w:num>
-  <w:num w:numId="3">
+  <w:num w:numId="3" w16cid:durableId="1062172120">
     <w:abstractNumId w:val="10"/>
   </w:num>
-  <w:num w:numId="4">
+  <w:num w:numId="4" w16cid:durableId="1562398767">
     <w:abstractNumId w:val="3"/>
   </w:num>
-  <w:num w:numId="5">
+  <w:num w:numId="5" w16cid:durableId="1774088781">
     <w:abstractNumId w:val="6"/>
   </w:num>
-  <w:num w:numId="6">
+  <w:num w:numId="6" w16cid:durableId="295179436">
     <w:abstractNumId w:val="18"/>
   </w:num>
-  <w:num w:numId="7">
+  <w:num w:numId="7" w16cid:durableId="612788831">
     <w:abstractNumId w:val="13"/>
   </w:num>
-  <w:num w:numId="8">
+  <w:num w:numId="8" w16cid:durableId="396978547">
     <w:abstractNumId w:val="19"/>
   </w:num>
-  <w:num w:numId="9">
+  <w:num w:numId="9" w16cid:durableId="1768892201">
     <w:abstractNumId w:val="1"/>
   </w:num>
-  <w:num w:numId="10">
+  <w:num w:numId="10" w16cid:durableId="2069262799">
     <w:abstractNumId w:val="21"/>
   </w:num>
-  <w:num w:numId="11">
+  <w:num w:numId="11" w16cid:durableId="1573810291">
     <w:abstractNumId w:val="23"/>
   </w:num>
-  <w:num w:numId="12">
+  <w:num w:numId="12" w16cid:durableId="1399745593">
     <w:abstractNumId w:val="7"/>
   </w:num>
-  <w:num w:numId="13">
+  <w:num w:numId="13" w16cid:durableId="1549147741">
     <w:abstractNumId w:val="4"/>
   </w:num>
-  <w:num w:numId="14">
+  <w:num w:numId="14" w16cid:durableId="834883256">
     <w:abstractNumId w:val="24"/>
   </w:num>
-  <w:num w:numId="15">
+  <w:num w:numId="15" w16cid:durableId="1810592740">
     <w:abstractNumId w:val="8"/>
   </w:num>
-  <w:num w:numId="16">
+  <w:num w:numId="16" w16cid:durableId="636371593">
     <w:abstractNumId w:val="16"/>
   </w:num>
-  <w:num w:numId="17">
+  <w:num w:numId="17" w16cid:durableId="206570074">
     <w:abstractNumId w:val="20"/>
   </w:num>
-  <w:num w:numId="18">
+  <w:num w:numId="18" w16cid:durableId="1307976623">
     <w:abstractNumId w:val="16"/>
   </w:num>
-  <w:num w:numId="19">
+  <w:num w:numId="19" w16cid:durableId="91752591">
     <w:abstractNumId w:val="16"/>
   </w:num>
-  <w:num w:numId="20">
+  <w:num w:numId="20" w16cid:durableId="2112582102">
     <w:abstractNumId w:val="16"/>
   </w:num>
-  <w:num w:numId="21">
+  <w:num w:numId="21" w16cid:durableId="72163684">
     <w:abstractNumId w:val="16"/>
   </w:num>
-  <w:num w:numId="22">
+  <w:num w:numId="22" w16cid:durableId="488601288">
     <w:abstractNumId w:val="16"/>
   </w:num>
-  <w:num w:numId="23">
+  <w:num w:numId="23" w16cid:durableId="1083256931">
     <w:abstractNumId w:val="17"/>
   </w:num>
-  <w:num w:numId="24">
+  <w:num w:numId="24" w16cid:durableId="628971225">
     <w:abstractNumId w:val="16"/>
   </w:num>
-  <w:num w:numId="25">
+  <w:num w:numId="25" w16cid:durableId="2079740350">
     <w:abstractNumId w:val="16"/>
   </w:num>
-  <w:num w:numId="26">
+  <w:num w:numId="26" w16cid:durableId="364797853">
     <w:abstractNumId w:val="11"/>
   </w:num>
-  <w:num w:numId="27">
+  <w:num w:numId="27" w16cid:durableId="1709061699">
     <w:abstractNumId w:val="2"/>
   </w:num>
-  <w:num w:numId="28">
+  <w:num w:numId="28" w16cid:durableId="188031214">
     <w:abstractNumId w:val="14"/>
   </w:num>
-  <w:num w:numId="29">
+  <w:num w:numId="29" w16cid:durableId="1541631720">
     <w:abstractNumId w:val="15"/>
   </w:num>
-  <w:num w:numId="30">
+  <w:num w:numId="30" w16cid:durableId="717243196">
     <w:abstractNumId w:val="12"/>
   </w:num>
-  <w:num w:numId="31">
+  <w:num w:numId="31" w16cid:durableId="785125434">
     <w:abstractNumId w:val="22"/>
   </w:num>
-  <w:num w:numId="32">
+  <w:num w:numId="32" w16cid:durableId="1088189973">
     <w:abstractNumId w:val="16"/>
   </w:num>
-  <w:num w:numId="33">
+  <w:num w:numId="33" w16cid:durableId="1016427441">
     <w:abstractNumId w:val="25"/>
   </w:num>
-  <w:num w:numId="34">
+  <w:num w:numId="34" w16cid:durableId="1986397589">
     <w:abstractNumId w:val="9"/>
   </w:num>
-  <w:num w:numId="35">
+  <w:num w:numId="35" w16cid:durableId="5987034">
     <w:abstractNumId w:val="0"/>
   </w:num>
   <w:numIdMacAtCleanup w:val="14"/>
@@ -16242,7 +15410,7 @@
 </file>
 
 <file path=word/styles.xml><?xml version="1.0" encoding="utf-8"?>
-<w:styles xmlns:mc="http://schemas.openxmlformats.org/markup-compatibility/2006" xmlns:r="http://schemas.openxmlformats.org/officeDocument/2006/relationships" xmlns:w="http://schemas.openxmlformats.org/wordprocessingml/2006/main" xmlns:w14="http://schemas.microsoft.com/office/word/2010/wordml" xmlns:w15="http://schemas.microsoft.com/office/word/2012/wordml" xmlns:w16cid="http://schemas.microsoft.com/office/word/2016/wordml/cid" xmlns:w16se="http://schemas.microsoft.com/office/word/2015/wordml/symex" mc:Ignorable="w14 w15 w16se w16cid">
+<w:styles xmlns:mc="http://schemas.openxmlformats.org/markup-compatibility/2006" xmlns:r="http://schemas.openxmlformats.org/officeDocument/2006/relationships" xmlns:w="http://schemas.openxmlformats.org/wordprocessingml/2006/main" xmlns:w14="http://schemas.microsoft.com/office/word/2010/wordml" xmlns:w15="http://schemas.microsoft.com/office/word/2012/wordml" xmlns:w16cex="http://schemas.microsoft.com/office/word/2018/wordml/cex" xmlns:w16cid="http://schemas.microsoft.com/office/word/2016/wordml/cid" xmlns:w16="http://schemas.microsoft.com/office/word/2018/wordml" xmlns:w16sdtdh="http://schemas.microsoft.com/office/word/2020/wordml/sdtdatahash" xmlns:w16se="http://schemas.microsoft.com/office/word/2015/wordml/symex" mc:Ignorable="w14 w15 w16se w16cid w16 w16cex w16sdtdh">
   <w:docDefaults>
     <w:rPrDefault>
       <w:rPr>
@@ -16252,7 +15420,7 @@
     </w:rPrDefault>
     <w:pPrDefault/>
   </w:docDefaults>
-  <w:latentStyles w:defLockedState="0" w:defUIPriority="99" w:defSemiHidden="0" w:defUnhideWhenUsed="0" w:defQFormat="0" w:count="375">
+  <w:latentStyles w:defLockedState="0" w:defUIPriority="99" w:defSemiHidden="0" w:defUnhideWhenUsed="0" w:defQFormat="0" w:count="376">
     <w:lsdException w:name="Normal" w:uiPriority="0" w:qFormat="1"/>
     <w:lsdException w:name="heading 1" w:uiPriority="0" w:qFormat="1"/>
     <w:lsdException w:name="heading 2" w:uiPriority="0" w:qFormat="1"/>
@@ -16358,7 +15526,6 @@
     <w:lsdException w:name="HTML Sample" w:semiHidden="1" w:unhideWhenUsed="1"/>
     <w:lsdException w:name="HTML Typewriter" w:semiHidden="1" w:unhideWhenUsed="1"/>
     <w:lsdException w:name="HTML Variable" w:semiHidden="1" w:unhideWhenUsed="1"/>
-    <w:lsdException w:name="Normal Table" w:semiHidden="1" w:unhideWhenUsed="1"/>
     <w:lsdException w:name="annotation subject" w:semiHidden="1" w:unhideWhenUsed="1"/>
     <w:lsdException w:name="No List" w:semiHidden="1" w:unhideWhenUsed="1"/>
     <w:lsdException w:name="Outline List 1" w:semiHidden="1" w:unhideWhenUsed="1"/>
@@ -16405,10 +15572,8 @@
     <w:lsdException w:name="Table Subtle 2" w:semiHidden="1" w:unhideWhenUsed="1"/>
     <w:lsdException w:name="Table Web 1" w:semiHidden="1" w:unhideWhenUsed="1"/>
     <w:lsdException w:name="Table Web 2" w:semiHidden="1" w:unhideWhenUsed="1"/>
-    <w:lsdException w:name="Table Web 3" w:semiHidden="1" w:unhideWhenUsed="1"/>
     <w:lsdException w:name="Balloon Text" w:semiHidden="1" w:unhideWhenUsed="1"/>
     <w:lsdException w:name="Table Grid" w:uiPriority="59"/>
-    <w:lsdException w:name="Table Theme" w:semiHidden="1" w:unhideWhenUsed="1"/>
     <w:lsdException w:name="Placeholder Text" w:semiHidden="1"/>
     <w:lsdException w:name="No Spacing" w:uiPriority="1" w:qFormat="1"/>
     <w:lsdException w:name="Light Shading" w:uiPriority="60"/>
@@ -16628,6 +15793,7 @@
     <w:lsdException w:name="Smart Hyperlink" w:semiHidden="1" w:unhideWhenUsed="1"/>
     <w:lsdException w:name="Hashtag" w:semiHidden="1" w:unhideWhenUsed="1"/>
     <w:lsdException w:name="Unresolved Mention" w:semiHidden="1" w:unhideWhenUsed="1"/>
+    <w:lsdException w:name="Smart Link" w:semiHidden="1" w:unhideWhenUsed="1"/>
   </w:latentStyles>
   <w:style w:type="paragraph" w:default="1" w:styleId="Normale">
     <w:name w:val="Normal"/>

</xml_diff>